<commit_message>
added new content to notes
</commit_message>
<xml_diff>
--- a/Notes.docx
+++ b/Notes.docx
@@ -1,54 +1,29 @@
 
 <file path=word/document.xml><?xml version="1.0" encoding="utf-8"?>
-<w:document xmlns:wpc="http://schemas.microsoft.com/office/word/2010/wordprocessingCanvas" xmlns:cx="http://schemas.microsoft.com/office/drawing/2014/chartex" xmlns:cx1="http://schemas.microsoft.com/office/drawing/2015/9/8/chartex" xmlns:cx2="http://schemas.microsoft.com/office/drawing/2015/10/21/chartex" xmlns:cx3="http://schemas.microsoft.com/office/drawing/2016/5/9/chartex" xmlns:cx4="http://schemas.microsoft.com/office/drawing/2016/5/10/chartex" xmlns:cx5="http://schemas.microsoft.com/office/drawing/2016/5/11/chartex" xmlns:cx6="http://schemas.microsoft.com/office/drawing/2016/5/12/chartex" xmlns:cx7="http://schemas.microsoft.com/office/drawing/2016/5/13/chartex" xmlns:cx8="http://schemas.microsoft.com/office/drawing/2016/5/14/chartex" xmlns:mc="http://schemas.openxmlformats.org/markup-compatibility/2006" xmlns:aink="http://schemas.microsoft.com/office/drawing/2016/ink" xmlns:am3d="http://schemas.microsoft.com/office/drawing/2017/model3d" xmlns:o="urn:schemas-microsoft-com:office:office" xmlns:r="http://schemas.openxmlformats.org/officeDocument/2006/relationships" xmlns:m="http://schemas.openxmlformats.org/officeDocument/2006/math" xmlns:v="urn:schemas-microsoft-com:vml" xmlns:wp14="http://schemas.microsoft.com/office/word/2010/wordprocessingDrawing" xmlns:wp="http://schemas.openxmlformats.org/drawingml/2006/wordprocessingDrawing" xmlns:w10="urn:schemas-microsoft-com:office:word" xmlns:w="http://schemas.openxmlformats.org/wordprocessingml/2006/main" xmlns:w14="http://schemas.microsoft.com/office/word/2010/wordml" xmlns:w15="http://schemas.microsoft.com/office/word/2012/wordml" xmlns:w16cid="http://schemas.microsoft.com/office/word/2016/wordml/cid" xmlns:w16se="http://schemas.microsoft.com/office/word/2015/wordml/symex" xmlns:wpg="http://schemas.microsoft.com/office/word/2010/wordprocessingGroup" xmlns:wpi="http://schemas.microsoft.com/office/word/2010/wordprocessingInk" xmlns:wne="http://schemas.microsoft.com/office/word/2006/wordml" xmlns:wps="http://schemas.microsoft.com/office/word/2010/wordprocessingShape" mc:Ignorable="w14 w15 w16se w16cid wp14">
+<w:document xmlns:wpc="http://schemas.microsoft.com/office/word/2010/wordprocessingCanvas" xmlns:mc="http://schemas.openxmlformats.org/markup-compatibility/2006" xmlns:o="urn:schemas-microsoft-com:office:office" xmlns:r="http://schemas.openxmlformats.org/officeDocument/2006/relationships" xmlns:m="http://schemas.openxmlformats.org/officeDocument/2006/math" xmlns:v="urn:schemas-microsoft-com:vml" xmlns:wp14="http://schemas.microsoft.com/office/word/2010/wordprocessingDrawing" xmlns:wp="http://schemas.openxmlformats.org/drawingml/2006/wordprocessingDrawing" xmlns:w10="urn:schemas-microsoft-com:office:word" xmlns:w="http://schemas.openxmlformats.org/wordprocessingml/2006/main" xmlns:w14="http://schemas.microsoft.com/office/word/2010/wordml" xmlns:w15="http://schemas.microsoft.com/office/word/2012/wordml" xmlns:wpg="http://schemas.microsoft.com/office/word/2010/wordprocessingGroup" xmlns:wpi="http://schemas.microsoft.com/office/word/2010/wordprocessingInk" xmlns:wne="http://schemas.microsoft.com/office/word/2006/wordml" xmlns:wps="http://schemas.microsoft.com/office/word/2010/wordprocessingShape" mc:Ignorable="w14 w15 wp14">
   <w:body>
     <w:p>
       <w:pPr>
-        <w:rPr>
-          <w:lang w:val="en-GB"/>
-        </w:rPr>
-      </w:pPr>
-    </w:p>
-    <w:p>
-      <w:pPr>
-        <w:pStyle w:val="Title"/>
-        <w:rPr>
-          <w:lang w:val="en-GB"/>
-        </w:rPr>
-      </w:pPr>
-      <w:r>
-        <w:rPr>
-          <w:lang w:val="en-GB"/>
-        </w:rPr>
-        <w:t>STRATEGIC DECING</w:t>
-      </w:r>
-    </w:p>
-    <w:p>
-      <w:pPr>
-        <w:rPr>
-          <w:lang w:val="en-GB"/>
-        </w:rPr>
-      </w:pPr>
-    </w:p>
-    <w:p>
-      <w:pPr>
-        <w:rPr>
-          <w:rStyle w:val="SubtleEmphasis"/>
+        <w:jc w:val="both"/>
+        <w:rPr>
+          <w:rStyle w:val="nfasissutil"/>
+          <w:rFonts w:ascii="Arial" w:hAnsi="Arial" w:cs="Arial"/>
           <w:b/>
           <w:bCs/>
-          <w:sz w:val="28"/>
-          <w:szCs w:val="28"/>
+          <w:sz w:val="32"/>
+          <w:szCs w:val="32"/>
           <w:u w:val="single"/>
           <w:lang w:val="en-GB"/>
         </w:rPr>
       </w:pPr>
       <w:r>
         <w:rPr>
-          <w:rStyle w:val="SubtleEmphasis"/>
+          <w:rStyle w:val="nfasissutil"/>
+          <w:rFonts w:ascii="Arial" w:hAnsi="Arial" w:cs="Arial"/>
           <w:b/>
           <w:bCs/>
-          <w:sz w:val="28"/>
-          <w:szCs w:val="28"/>
+          <w:sz w:val="32"/>
+          <w:szCs w:val="32"/>
           <w:u w:val="single"/>
           <w:lang w:val="en-GB"/>
         </w:rPr>
@@ -57,35 +32,60 @@
     </w:p>
     <w:p>
       <w:pPr>
-        <w:pStyle w:val="ListParagraph"/>
+        <w:pStyle w:val="Prrafodelista"/>
         <w:numPr>
           <w:ilvl w:val="0"/>
           <w:numId w:val="2"/>
         </w:numPr>
-        <w:rPr>
-          <w:lang w:val="en-GB"/>
-        </w:rPr>
-      </w:pPr>
-      <w:r>
-        <w:rPr>
-          <w:lang w:val="en-GB"/>
-        </w:rPr>
-        <w:t>IS THE MOST IMPORTANT PART OF THE DDD.</w:t>
-      </w:r>
-    </w:p>
-    <w:p>
-      <w:pPr>
-        <w:pStyle w:val="ListParagraph"/>
+        <w:jc w:val="both"/>
+        <w:rPr>
+          <w:rFonts w:ascii="Arial" w:hAnsi="Arial" w:cs="Arial"/>
+          <w:sz w:val="24"/>
+          <w:szCs w:val="24"/>
+          <w:lang w:val="en-GB"/>
+        </w:rPr>
+      </w:pPr>
+      <w:r>
+        <w:rPr>
+          <w:rFonts w:ascii="Arial" w:hAnsi="Arial" w:cs="Arial"/>
+          <w:sz w:val="24"/>
+          <w:szCs w:val="24"/>
+          <w:lang w:val="en-GB"/>
+        </w:rPr>
+        <w:t xml:space="preserve">IS THE MOST IMPORTANT PART OF THE </w:t>
+      </w:r>
+      <w:proofErr w:type="gramStart"/>
+      <w:r>
+        <w:rPr>
+          <w:rFonts w:ascii="Arial" w:hAnsi="Arial" w:cs="Arial"/>
+          <w:sz w:val="24"/>
+          <w:szCs w:val="24"/>
+          <w:lang w:val="en-GB"/>
+        </w:rPr>
+        <w:t>DDD.</w:t>
+      </w:r>
+      <w:proofErr w:type="gramEnd"/>
+    </w:p>
+    <w:p>
+      <w:pPr>
+        <w:pStyle w:val="Prrafodelista"/>
         <w:numPr>
           <w:ilvl w:val="0"/>
           <w:numId w:val="2"/>
         </w:numPr>
-        <w:rPr>
-          <w:lang w:val="en-GB"/>
-        </w:rPr>
-      </w:pPr>
-      <w:r>
-        <w:rPr>
+        <w:jc w:val="both"/>
+        <w:rPr>
+          <w:rFonts w:ascii="Arial" w:hAnsi="Arial" w:cs="Arial"/>
+          <w:sz w:val="24"/>
+          <w:szCs w:val="24"/>
+          <w:lang w:val="en-GB"/>
+        </w:rPr>
+      </w:pPr>
+      <w:r>
+        <w:rPr>
+          <w:rFonts w:ascii="Arial" w:hAnsi="Arial" w:cs="Arial"/>
+          <w:sz w:val="24"/>
+          <w:szCs w:val="24"/>
           <w:lang w:val="en-GB"/>
         </w:rPr>
         <w:t>ITS THE PART OF THE BUSINESS THAT DIFFERENTIATES OUR ORGANIZATION OR PROJECT FROM OTHERS</w:t>
@@ -93,17 +93,24 @@
     </w:p>
     <w:p>
       <w:pPr>
-        <w:pStyle w:val="ListParagraph"/>
+        <w:pStyle w:val="Prrafodelista"/>
         <w:numPr>
           <w:ilvl w:val="0"/>
           <w:numId w:val="2"/>
         </w:numPr>
-        <w:rPr>
-          <w:lang w:val="en-GB"/>
-        </w:rPr>
-      </w:pPr>
-      <w:r>
-        <w:rPr>
+        <w:jc w:val="both"/>
+        <w:rPr>
+          <w:rFonts w:ascii="Arial" w:hAnsi="Arial" w:cs="Arial"/>
+          <w:sz w:val="24"/>
+          <w:szCs w:val="24"/>
+          <w:lang w:val="en-GB"/>
+        </w:rPr>
+      </w:pPr>
+      <w:r>
+        <w:rPr>
+          <w:rFonts w:ascii="Arial" w:hAnsi="Arial" w:cs="Arial"/>
+          <w:sz w:val="24"/>
+          <w:szCs w:val="24"/>
           <w:lang w:val="en-GB"/>
         </w:rPr>
         <w:t>ITS THE PART OF THE BUSINESS ON WHICH OUR ORGANIZATION MUST EXCEL</w:t>
@@ -111,34 +118,64 @@
     </w:p>
     <w:p>
       <w:pPr>
-        <w:pStyle w:val="ListParagraph"/>
-        <w:ind w:left="411"/>
-        <w:rPr>
-          <w:lang w:val="en-GB"/>
-        </w:rPr>
-      </w:pPr>
-    </w:p>
-    <w:p>
-      <w:pPr>
-        <w:pStyle w:val="ListParagraph"/>
-        <w:ind w:left="411"/>
-        <w:rPr>
-          <w:lang w:val="en-GB"/>
-        </w:rPr>
-      </w:pPr>
-    </w:p>
-    <w:p>
-      <w:pPr>
-        <w:rPr>
+        <w:jc w:val="both"/>
+        <w:rPr>
+          <w:rFonts w:ascii="Arial" w:hAnsi="Arial" w:cs="Arial"/>
+          <w:sz w:val="24"/>
+          <w:szCs w:val="24"/>
+          <w:lang w:val="en-GB"/>
+        </w:rPr>
+      </w:pPr>
+    </w:p>
+    <w:p>
+      <w:pPr>
+        <w:pStyle w:val="Puesto"/>
+        <w:jc w:val="both"/>
+        <w:rPr>
+          <w:rFonts w:ascii="Arial" w:hAnsi="Arial" w:cs="Arial"/>
+          <w:b/>
+          <w:sz w:val="28"/>
+          <w:szCs w:val="28"/>
+          <w:lang w:val="en-GB"/>
+        </w:rPr>
+      </w:pPr>
+      <w:r>
+        <w:rPr>
+          <w:rFonts w:ascii="Arial" w:hAnsi="Arial" w:cs="Arial"/>
+          <w:b/>
+          <w:sz w:val="28"/>
+          <w:szCs w:val="28"/>
+          <w:lang w:val="en-GB"/>
+        </w:rPr>
+        <w:t>STRATEGIC DECING</w:t>
+      </w:r>
+    </w:p>
+    <w:p>
+      <w:pPr>
+        <w:rPr>
+          <w:lang w:val="en-GB"/>
+        </w:rPr>
+      </w:pPr>
+    </w:p>
+    <w:p>
+      <w:pPr>
+        <w:jc w:val="both"/>
+        <w:rPr>
+          <w:rFonts w:ascii="Arial" w:hAnsi="Arial" w:cs="Arial"/>
           <w:b/>
           <w:bCs/>
-          <w:lang w:val="en-GB"/>
-        </w:rPr>
-      </w:pPr>
-      <w:r>
-        <w:rPr>
+          <w:sz w:val="24"/>
+          <w:szCs w:val="24"/>
+          <w:lang w:val="en-GB"/>
+        </w:rPr>
+      </w:pPr>
+      <w:r>
+        <w:rPr>
+          <w:rFonts w:ascii="Arial" w:hAnsi="Arial" w:cs="Arial"/>
           <w:b/>
           <w:bCs/>
+          <w:sz w:val="24"/>
+          <w:szCs w:val="24"/>
           <w:lang w:val="en-GB"/>
         </w:rPr>
         <w:t>BOUNDED CONTEXT AND UBIQUITOUS LANGUAGE</w:t>
@@ -146,21 +183,28 @@
     </w:p>
     <w:p>
       <w:pPr>
-        <w:pStyle w:val="ListParagraph"/>
+        <w:pStyle w:val="Prrafodelista"/>
         <w:numPr>
           <w:ilvl w:val="0"/>
           <w:numId w:val="2"/>
         </w:numPr>
-        <w:rPr>
+        <w:jc w:val="both"/>
+        <w:rPr>
+          <w:rFonts w:ascii="Arial" w:hAnsi="Arial" w:cs="Arial"/>
           <w:b/>
           <w:bCs/>
-          <w:lang w:val="en-GB"/>
-        </w:rPr>
-      </w:pPr>
-      <w:r>
-        <w:rPr>
+          <w:sz w:val="24"/>
+          <w:szCs w:val="24"/>
+          <w:lang w:val="en-GB"/>
+        </w:rPr>
+      </w:pPr>
+      <w:r>
+        <w:rPr>
+          <w:rFonts w:ascii="Arial" w:hAnsi="Arial" w:cs="Arial"/>
           <w:b/>
           <w:bCs/>
+          <w:sz w:val="24"/>
+          <w:szCs w:val="24"/>
           <w:lang w:val="en-GB"/>
         </w:rPr>
         <w:t>Bounded Context:</w:t>
@@ -168,63 +212,118 @@
     </w:p>
     <w:p>
       <w:pPr>
-        <w:pStyle w:val="ListParagraph"/>
+        <w:pStyle w:val="Prrafodelista"/>
         <w:numPr>
           <w:ilvl w:val="1"/>
           <w:numId w:val="2"/>
         </w:numPr>
-        <w:rPr>
-          <w:lang w:val="en-GB"/>
-        </w:rPr>
-      </w:pPr>
-      <w:r>
-        <w:rPr>
-          <w:lang w:val="en-GB"/>
-        </w:rPr>
-        <w:t xml:space="preserve">Is a boundary, where each of its components have </w:t>
-      </w:r>
-      <w:r>
-        <w:rPr>
-          <w:lang w:val="en-GB"/>
-        </w:rPr>
-        <w:t>a</w:t>
-      </w:r>
-      <w:r>
-        <w:rPr>
-          <w:lang w:val="en-GB"/>
-        </w:rPr>
-        <w:t xml:space="preserve"> specific meaning a do specific </w:t>
-      </w:r>
-      <w:r>
-        <w:rPr>
-          <w:lang w:val="en-GB"/>
-        </w:rPr>
-        <w:t xml:space="preserve">a </w:t>
-      </w:r>
-      <w:r>
-        <w:rPr>
+        <w:jc w:val="both"/>
+        <w:rPr>
+          <w:rFonts w:ascii="Arial" w:hAnsi="Arial" w:cs="Arial"/>
+          <w:sz w:val="24"/>
+          <w:szCs w:val="24"/>
+          <w:lang w:val="en-GB"/>
+        </w:rPr>
+      </w:pPr>
+      <w:r>
+        <w:rPr>
+          <w:rFonts w:ascii="Arial" w:hAnsi="Arial" w:cs="Arial"/>
+          <w:sz w:val="24"/>
+          <w:szCs w:val="24"/>
+          <w:lang w:val="en-GB"/>
+        </w:rPr>
+        <w:t>Is a boundary, where each of its components have a specific meaning a</w:t>
+      </w:r>
+      <w:r>
+        <w:rPr>
+          <w:rFonts w:ascii="Arial" w:hAnsi="Arial" w:cs="Arial"/>
+          <w:sz w:val="24"/>
+          <w:szCs w:val="24"/>
+          <w:lang w:val="en-GB"/>
+        </w:rPr>
+        <w:t>nd</w:t>
+      </w:r>
+      <w:r>
+        <w:rPr>
+          <w:rFonts w:ascii="Arial" w:hAnsi="Arial" w:cs="Arial"/>
+          <w:sz w:val="24"/>
+          <w:szCs w:val="24"/>
+          <w:lang w:val="en-GB"/>
+        </w:rPr>
+        <w:t xml:space="preserve"> do</w:t>
+      </w:r>
+      <w:r>
+        <w:rPr>
+          <w:rFonts w:ascii="Arial" w:hAnsi="Arial" w:cs="Arial"/>
+          <w:sz w:val="24"/>
+          <w:szCs w:val="24"/>
+          <w:lang w:val="en-GB"/>
+        </w:rPr>
+        <w:t>,</w:t>
+      </w:r>
+      <w:r>
+        <w:rPr>
+          <w:rFonts w:ascii="Arial" w:hAnsi="Arial" w:cs="Arial"/>
+          <w:sz w:val="24"/>
+          <w:szCs w:val="24"/>
+          <w:lang w:val="en-GB"/>
+        </w:rPr>
+        <w:t xml:space="preserve"> a</w:t>
+      </w:r>
+      <w:r>
+        <w:rPr>
+          <w:rFonts w:ascii="Arial" w:hAnsi="Arial" w:cs="Arial"/>
+          <w:sz w:val="24"/>
+          <w:szCs w:val="24"/>
+          <w:lang w:val="en-GB"/>
+        </w:rPr>
+        <w:t xml:space="preserve"> specific </w:t>
+      </w:r>
+      <w:proofErr w:type="gramStart"/>
+      <w:r>
+        <w:rPr>
+          <w:rFonts w:ascii="Arial" w:hAnsi="Arial" w:cs="Arial"/>
+          <w:sz w:val="24"/>
+          <w:szCs w:val="24"/>
           <w:lang w:val="en-GB"/>
         </w:rPr>
         <w:t>thing</w:t>
       </w:r>
-    </w:p>
-    <w:p>
-      <w:pPr>
-        <w:pStyle w:val="ListParagraph"/>
+      <w:r>
+        <w:rPr>
+          <w:rFonts w:ascii="Arial" w:hAnsi="Arial" w:cs="Arial"/>
+          <w:sz w:val="24"/>
+          <w:szCs w:val="24"/>
+          <w:lang w:val="en-GB"/>
+        </w:rPr>
+        <w:t>.</w:t>
+      </w:r>
+      <w:proofErr w:type="gramEnd"/>
+    </w:p>
+    <w:p>
+      <w:pPr>
+        <w:pStyle w:val="Prrafodelista"/>
         <w:numPr>
           <w:ilvl w:val="0"/>
           <w:numId w:val="2"/>
         </w:numPr>
-        <w:rPr>
+        <w:jc w:val="both"/>
+        <w:rPr>
+          <w:rFonts w:ascii="Arial" w:hAnsi="Arial" w:cs="Arial"/>
           <w:b/>
           <w:bCs/>
-          <w:lang w:val="en-GB"/>
-        </w:rPr>
-      </w:pPr>
-      <w:r>
-        <w:rPr>
+          <w:sz w:val="24"/>
+          <w:szCs w:val="24"/>
+          <w:lang w:val="en-GB"/>
+        </w:rPr>
+      </w:pPr>
+      <w:r>
+        <w:rPr>
+          <w:rFonts w:ascii="Arial" w:hAnsi="Arial" w:cs="Arial"/>
           <w:b/>
           <w:bCs/>
+          <w:sz w:val="24"/>
+          <w:szCs w:val="24"/>
           <w:lang w:val="en-GB"/>
         </w:rPr>
         <w:t>Ubiquitous Language</w:t>
@@ -232,17 +331,24 @@
     </w:p>
     <w:p>
       <w:pPr>
-        <w:pStyle w:val="ListParagraph"/>
+        <w:pStyle w:val="Prrafodelista"/>
         <w:numPr>
           <w:ilvl w:val="1"/>
           <w:numId w:val="2"/>
         </w:numPr>
-        <w:rPr>
-          <w:lang w:val="en-GB"/>
-        </w:rPr>
-      </w:pPr>
-      <w:r>
-        <w:rPr>
+        <w:jc w:val="both"/>
+        <w:rPr>
+          <w:rFonts w:ascii="Arial" w:hAnsi="Arial" w:cs="Arial"/>
+          <w:sz w:val="24"/>
+          <w:szCs w:val="24"/>
+          <w:lang w:val="en-GB"/>
+        </w:rPr>
+      </w:pPr>
+      <w:r>
+        <w:rPr>
+          <w:rFonts w:ascii="Arial" w:hAnsi="Arial" w:cs="Arial"/>
+          <w:sz w:val="24"/>
+          <w:szCs w:val="24"/>
           <w:lang w:val="en-GB"/>
         </w:rPr>
         <w:t>It’s a rigorous, strict, exact, stringent, and tight language that is spoken and understood by all the members of the team</w:t>
@@ -250,17 +356,24 @@
     </w:p>
     <w:p>
       <w:pPr>
-        <w:pStyle w:val="ListParagraph"/>
+        <w:pStyle w:val="Prrafodelista"/>
         <w:numPr>
           <w:ilvl w:val="1"/>
           <w:numId w:val="2"/>
         </w:numPr>
-        <w:rPr>
-          <w:lang w:val="en-GB"/>
-        </w:rPr>
-      </w:pPr>
-      <w:r>
-        <w:rPr>
+        <w:jc w:val="both"/>
+        <w:rPr>
+          <w:rFonts w:ascii="Arial" w:hAnsi="Arial" w:cs="Arial"/>
+          <w:sz w:val="24"/>
+          <w:szCs w:val="24"/>
+          <w:lang w:val="en-GB"/>
+        </w:rPr>
+      </w:pPr>
+      <w:r>
+        <w:rPr>
+          <w:rFonts w:ascii="Arial" w:hAnsi="Arial" w:cs="Arial"/>
+          <w:sz w:val="24"/>
+          <w:szCs w:val="24"/>
           <w:lang w:val="en-GB"/>
         </w:rPr>
         <w:t>Its semantics are specific for each Bounded context of which they make part.</w:t>
@@ -268,55 +381,79 @@
     </w:p>
     <w:p>
       <w:pPr>
-        <w:pStyle w:val="ListParagraph"/>
+        <w:pStyle w:val="Prrafodelista"/>
         <w:ind w:left="51"/>
-        <w:rPr>
-          <w:lang w:val="en-GB"/>
-        </w:rPr>
-      </w:pPr>
-    </w:p>
-    <w:p>
-      <w:pPr>
-        <w:rPr>
+        <w:jc w:val="both"/>
+        <w:rPr>
+          <w:rFonts w:ascii="Arial" w:hAnsi="Arial" w:cs="Arial"/>
+          <w:sz w:val="24"/>
+          <w:szCs w:val="24"/>
+          <w:lang w:val="en-GB"/>
+        </w:rPr>
+      </w:pPr>
+    </w:p>
+    <w:p>
+      <w:pPr>
+        <w:jc w:val="both"/>
+        <w:rPr>
+          <w:rFonts w:ascii="Arial" w:hAnsi="Arial" w:cs="Arial"/>
           <w:b/>
           <w:bCs/>
-          <w:lang w:val="en-GB"/>
-        </w:rPr>
-      </w:pPr>
-      <w:r>
-        <w:rPr>
+          <w:sz w:val="24"/>
+          <w:szCs w:val="24"/>
+          <w:lang w:val="en-GB"/>
+        </w:rPr>
+      </w:pPr>
+      <w:r>
+        <w:rPr>
+          <w:rFonts w:ascii="Arial" w:hAnsi="Arial" w:cs="Arial"/>
           <w:b/>
           <w:bCs/>
-          <w:lang w:val="en-GB"/>
-        </w:rPr>
-        <w:t>Some of the major pitfalls of putting too much into one model and creating a Big Ball of Mud</w:t>
-      </w:r>
-    </w:p>
-    <w:p>
-      <w:pPr>
-        <w:pStyle w:val="ListParagraph"/>
+          <w:sz w:val="24"/>
+          <w:szCs w:val="24"/>
+          <w:lang w:val="en-GB"/>
+        </w:rPr>
+        <w:t>BIG BALL OF MUD</w:t>
+      </w:r>
+    </w:p>
+    <w:p>
+      <w:pPr>
+        <w:pStyle w:val="Prrafodelista"/>
         <w:numPr>
           <w:ilvl w:val="0"/>
           <w:numId w:val="2"/>
         </w:numPr>
-        <w:rPr>
-          <w:lang w:val="en-GB"/>
-        </w:rPr>
-      </w:pPr>
-      <w:r>
-        <w:rPr>
+        <w:jc w:val="both"/>
+        <w:rPr>
+          <w:rFonts w:ascii="Arial" w:hAnsi="Arial" w:cs="Arial"/>
+          <w:sz w:val="24"/>
+          <w:szCs w:val="24"/>
+          <w:lang w:val="en-GB"/>
+        </w:rPr>
+      </w:pPr>
+      <w:r>
+        <w:rPr>
+          <w:rFonts w:ascii="Arial" w:hAnsi="Arial" w:cs="Arial"/>
+          <w:sz w:val="24"/>
+          <w:szCs w:val="24"/>
           <w:lang w:val="en-GB"/>
         </w:rPr>
         <w:t xml:space="preserve">Is when a highly coupled system is </w:t>
       </w:r>
       <w:r>
         <w:rPr>
+          <w:rFonts w:ascii="Arial" w:hAnsi="Arial" w:cs="Arial"/>
+          <w:sz w:val="24"/>
+          <w:szCs w:val="24"/>
           <w:lang w:val="en-GB"/>
         </w:rPr>
         <w:t>developed</w:t>
       </w:r>
       <w:r>
         <w:rPr>
+          <w:rFonts w:ascii="Arial" w:hAnsi="Arial" w:cs="Arial"/>
+          <w:sz w:val="24"/>
+          <w:szCs w:val="24"/>
           <w:lang w:val="en-GB"/>
         </w:rPr>
         <w:t>.</w:t>
@@ -324,66 +461,102 @@
     </w:p>
     <w:p>
       <w:pPr>
-        <w:pStyle w:val="ListParagraph"/>
+        <w:pStyle w:val="Prrafodelista"/>
         <w:numPr>
           <w:ilvl w:val="0"/>
           <w:numId w:val="2"/>
         </w:numPr>
-        <w:rPr>
-          <w:lang w:val="en-GB"/>
-        </w:rPr>
-      </w:pPr>
-      <w:r>
-        <w:rPr>
-          <w:lang w:val="en-GB"/>
-        </w:rPr>
-        <w:t>we cannot distinguish between the core domain and its sub domains.</w:t>
-      </w:r>
-    </w:p>
-    <w:p>
-      <w:pPr>
-        <w:pStyle w:val="ListParagraph"/>
+        <w:jc w:val="both"/>
+        <w:rPr>
+          <w:rFonts w:ascii="Arial" w:hAnsi="Arial" w:cs="Arial"/>
+          <w:sz w:val="24"/>
+          <w:szCs w:val="24"/>
+          <w:lang w:val="en-GB"/>
+        </w:rPr>
+      </w:pPr>
+      <w:r>
+        <w:rPr>
+          <w:rFonts w:ascii="Arial" w:hAnsi="Arial" w:cs="Arial"/>
+          <w:sz w:val="24"/>
+          <w:szCs w:val="24"/>
+          <w:lang w:val="en-GB"/>
+        </w:rPr>
+        <w:t>We</w:t>
+      </w:r>
+      <w:r>
+        <w:rPr>
+          <w:rFonts w:ascii="Arial" w:hAnsi="Arial" w:cs="Arial"/>
+          <w:sz w:val="24"/>
+          <w:szCs w:val="24"/>
+          <w:lang w:val="en-GB"/>
+        </w:rPr>
+        <w:t xml:space="preserve"> cannot distinguish between the core domain and its sub domains.</w:t>
+      </w:r>
+    </w:p>
+    <w:p>
+      <w:pPr>
+        <w:pStyle w:val="Prrafodelista"/>
         <w:numPr>
           <w:ilvl w:val="0"/>
           <w:numId w:val="2"/>
         </w:numPr>
-        <w:rPr>
-          <w:lang w:val="en-GB"/>
-        </w:rPr>
-      </w:pPr>
-      <w:r>
-        <w:rPr>
-          <w:lang w:val="en-GB"/>
-        </w:rPr>
-        <w:t>the Ubiquitous Language is fractured.</w:t>
-      </w:r>
-    </w:p>
-    <w:p>
-      <w:pPr>
-        <w:rPr>
-          <w:lang w:val="en-GB"/>
-        </w:rPr>
-      </w:pPr>
-    </w:p>
-    <w:p>
-      <w:pPr>
-        <w:rPr>
-          <w:lang w:val="en-GB"/>
-        </w:rPr>
-      </w:pPr>
-    </w:p>
-    <w:p>
-      <w:pPr>
-        <w:rPr>
+        <w:jc w:val="both"/>
+        <w:rPr>
+          <w:rFonts w:ascii="Arial" w:hAnsi="Arial" w:cs="Arial"/>
+          <w:sz w:val="24"/>
+          <w:szCs w:val="24"/>
+          <w:lang w:val="en-GB"/>
+        </w:rPr>
+      </w:pPr>
+      <w:r>
+        <w:rPr>
+          <w:rFonts w:ascii="Arial" w:hAnsi="Arial" w:cs="Arial"/>
+          <w:sz w:val="24"/>
+          <w:szCs w:val="24"/>
+          <w:lang w:val="en-GB"/>
+        </w:rPr>
+        <w:t>The</w:t>
+      </w:r>
+      <w:r>
+        <w:rPr>
+          <w:rFonts w:ascii="Arial" w:hAnsi="Arial" w:cs="Arial"/>
+          <w:sz w:val="24"/>
+          <w:szCs w:val="24"/>
+          <w:lang w:val="en-GB"/>
+        </w:rPr>
+        <w:t xml:space="preserve"> Ubiquitous Language is fractured.</w:t>
+      </w:r>
+    </w:p>
+    <w:p>
+      <w:pPr>
+        <w:jc w:val="both"/>
+        <w:rPr>
+          <w:rFonts w:ascii="Arial" w:hAnsi="Arial" w:cs="Arial"/>
+          <w:sz w:val="24"/>
+          <w:szCs w:val="24"/>
+          <w:lang w:val="en-GB"/>
+        </w:rPr>
+      </w:pPr>
+    </w:p>
+    <w:p>
+      <w:pPr>
+        <w:jc w:val="both"/>
+        <w:rPr>
+          <w:rFonts w:ascii="Arial" w:hAnsi="Arial" w:cs="Arial"/>
           <w:b/>
           <w:bCs/>
-          <w:lang w:val="en-GB"/>
-        </w:rPr>
-      </w:pPr>
-      <w:r>
-        <w:rPr>
+          <w:sz w:val="24"/>
+          <w:szCs w:val="24"/>
+          <w:lang w:val="en-GB"/>
+        </w:rPr>
+      </w:pPr>
+      <w:r>
+        <w:rPr>
+          <w:rFonts w:ascii="Arial" w:hAnsi="Arial" w:cs="Arial"/>
           <w:b/>
           <w:bCs/>
+          <w:sz w:val="24"/>
+          <w:szCs w:val="24"/>
           <w:lang w:val="en-GB"/>
         </w:rPr>
         <w:t>How to challenge your assumptions and unify mental models</w:t>
@@ -391,17 +564,24 @@
     </w:p>
     <w:p>
       <w:pPr>
-        <w:pStyle w:val="ListParagraph"/>
+        <w:pStyle w:val="Prrafodelista"/>
         <w:numPr>
           <w:ilvl w:val="0"/>
           <w:numId w:val="2"/>
         </w:numPr>
-        <w:rPr>
-          <w:lang w:val="en-GB"/>
-        </w:rPr>
-      </w:pPr>
-      <w:r>
-        <w:rPr>
+        <w:jc w:val="both"/>
+        <w:rPr>
+          <w:rFonts w:ascii="Arial" w:hAnsi="Arial" w:cs="Arial"/>
+          <w:sz w:val="24"/>
+          <w:szCs w:val="24"/>
+          <w:lang w:val="en-GB"/>
+        </w:rPr>
+      </w:pPr>
+      <w:r>
+        <w:rPr>
+          <w:rFonts w:ascii="Arial" w:hAnsi="Arial" w:cs="Arial"/>
+          <w:sz w:val="24"/>
+          <w:szCs w:val="24"/>
           <w:lang w:val="en-GB"/>
         </w:rPr>
         <w:t>Write down the steps needed for a specific functionality of the core domain, with all its constraints, help us to discover possible new restrictions, characteristics or dependencies that may have been overlooked.</w:t>
@@ -409,177 +589,278 @@
     </w:p>
     <w:p>
       <w:pPr>
-        <w:rPr>
-          <w:lang w:val="en-GB"/>
-        </w:rPr>
-      </w:pPr>
-    </w:p>
-    <w:p>
-      <w:pPr>
-        <w:rPr>
-          <w:b/>
-          <w:bCs/>
-          <w:lang w:val="en-GB"/>
-        </w:rPr>
-      </w:pPr>
-      <w:r>
-        <w:rPr>
-          <w:b/>
-          <w:bCs/>
-          <w:lang w:val="en-GB"/>
-        </w:rPr>
-        <w:t>Architectural components found inside a Bounded Context</w:t>
-      </w:r>
-    </w:p>
-    <w:p>
-      <w:pPr>
-        <w:pStyle w:val="ListParagraph"/>
+        <w:pStyle w:val="Prrafodelista"/>
         <w:numPr>
           <w:ilvl w:val="0"/>
           <w:numId w:val="2"/>
         </w:numPr>
-        <w:rPr>
-          <w:lang w:val="en-GB"/>
-        </w:rPr>
-      </w:pPr>
-      <w:r>
-        <w:rPr>
-          <w:lang w:val="en-GB"/>
-        </w:rPr>
-        <w:t xml:space="preserve">The most important part is the </w:t>
-      </w:r>
-      <w:r>
-        <w:rPr>
-          <w:b/>
-          <w:bCs/>
-          <w:i/>
-          <w:iCs/>
-          <w:u w:val="single"/>
-          <w:lang w:val="en-GB"/>
-        </w:rPr>
-        <w:t>CORE DOMAIN</w:t>
-      </w:r>
-    </w:p>
-    <w:p>
-      <w:pPr>
-        <w:pStyle w:val="ListParagraph"/>
+        <w:jc w:val="both"/>
+        <w:rPr>
+          <w:rFonts w:ascii="Arial" w:hAnsi="Arial" w:cs="Arial"/>
+          <w:sz w:val="24"/>
+          <w:szCs w:val="24"/>
+          <w:lang w:val="en-GB"/>
+        </w:rPr>
+      </w:pPr>
+      <w:r>
+        <w:rPr>
+          <w:rFonts w:ascii="Arial" w:hAnsi="Arial" w:cs="Arial"/>
+          <w:sz w:val="24"/>
+          <w:szCs w:val="24"/>
+          <w:lang w:val="en-GB"/>
+        </w:rPr>
+        <w:t>The write down scenario must not been writer as if humans use it, instead must be how the actual software is going to be used to give support to the components of the problem to be solved.</w:t>
+      </w:r>
+    </w:p>
+    <w:p>
+      <w:pPr>
+        <w:pStyle w:val="Prrafodelista"/>
         <w:numPr>
           <w:ilvl w:val="0"/>
           <w:numId w:val="2"/>
         </w:numPr>
-        <w:rPr>
-          <w:lang w:val="en-GB"/>
-        </w:rPr>
-      </w:pPr>
-      <w:r>
-        <w:rPr>
-          <w:lang w:val="en-GB"/>
-        </w:rPr>
-        <w:t>All the components must be specific for the business logic of the CORE DOMAIN</w:t>
-      </w:r>
-    </w:p>
-    <w:p>
-      <w:pPr>
-        <w:pStyle w:val="ListParagraph"/>
+        <w:jc w:val="both"/>
+        <w:rPr>
+          <w:rFonts w:ascii="Arial" w:hAnsi="Arial" w:cs="Arial"/>
+          <w:sz w:val="24"/>
+          <w:szCs w:val="24"/>
+          <w:lang w:val="en-GB"/>
+        </w:rPr>
+      </w:pPr>
+      <w:r>
+        <w:rPr>
+          <w:rFonts w:ascii="Arial" w:hAnsi="Arial" w:cs="Arial"/>
+          <w:sz w:val="24"/>
+          <w:szCs w:val="24"/>
+          <w:lang w:val="en-GB"/>
+        </w:rPr>
+        <w:t>We must use nouns, verbs and adverbs in the ubiquitous language that we are using to describe the scenario.</w:t>
+      </w:r>
+    </w:p>
+    <w:p>
+      <w:pPr>
+        <w:jc w:val="both"/>
+        <w:rPr>
+          <w:rFonts w:ascii="Arial" w:hAnsi="Arial" w:cs="Arial"/>
+          <w:sz w:val="24"/>
+          <w:szCs w:val="24"/>
+          <w:lang w:val="en-GB"/>
+        </w:rPr>
+      </w:pPr>
+    </w:p>
+    <w:p>
+      <w:pPr>
+        <w:jc w:val="both"/>
+        <w:rPr>
+          <w:rFonts w:ascii="Arial" w:hAnsi="Arial" w:cs="Arial"/>
+          <w:b/>
+          <w:bCs/>
+          <w:sz w:val="24"/>
+          <w:szCs w:val="24"/>
+          <w:lang w:val="en-GB"/>
+        </w:rPr>
+      </w:pPr>
+      <w:r>
+        <w:rPr>
+          <w:rFonts w:ascii="Arial" w:hAnsi="Arial" w:cs="Arial"/>
+          <w:b/>
+          <w:bCs/>
+          <w:sz w:val="24"/>
+          <w:szCs w:val="24"/>
+          <w:lang w:val="en-GB"/>
+        </w:rPr>
+        <w:t>Architectural components found inside a Bounded Context</w:t>
+      </w:r>
+    </w:p>
+    <w:p>
+      <w:pPr>
+        <w:pStyle w:val="Prrafodelista"/>
         <w:numPr>
           <w:ilvl w:val="0"/>
           <w:numId w:val="2"/>
         </w:numPr>
-        <w:rPr>
-          <w:lang w:val="en-GB"/>
-        </w:rPr>
-      </w:pPr>
-      <w:r>
-        <w:rPr>
-          <w:lang w:val="en-GB"/>
-        </w:rPr>
-        <w:t>Its Ubiquitous Language must be semantically specific for the business logic that is been developed</w:t>
-      </w:r>
-    </w:p>
-    <w:p>
-      <w:pPr>
-        <w:pStyle w:val="ListParagraph"/>
+        <w:jc w:val="both"/>
+        <w:rPr>
+          <w:rFonts w:ascii="Arial" w:hAnsi="Arial" w:cs="Arial"/>
+          <w:sz w:val="24"/>
+          <w:szCs w:val="24"/>
+          <w:lang w:val="en-GB"/>
+        </w:rPr>
+      </w:pPr>
+      <w:r>
+        <w:rPr>
+          <w:rFonts w:ascii="Arial" w:hAnsi="Arial" w:cs="Arial"/>
+          <w:sz w:val="24"/>
+          <w:szCs w:val="24"/>
+          <w:lang w:val="en-GB"/>
+        </w:rPr>
+        <w:t xml:space="preserve">The most important part is the </w:t>
+      </w:r>
+      <w:r>
+        <w:rPr>
+          <w:rFonts w:ascii="Arial" w:hAnsi="Arial" w:cs="Arial"/>
+          <w:b/>
+          <w:bCs/>
+          <w:i/>
+          <w:iCs/>
+          <w:sz w:val="24"/>
+          <w:szCs w:val="24"/>
+          <w:u w:val="single"/>
+          <w:lang w:val="en-GB"/>
+        </w:rPr>
+        <w:t>CORE DOMAIN</w:t>
+      </w:r>
+    </w:p>
+    <w:p>
+      <w:pPr>
+        <w:pStyle w:val="Prrafodelista"/>
         <w:numPr>
           <w:ilvl w:val="0"/>
           <w:numId w:val="2"/>
         </w:numPr>
-        <w:rPr>
+        <w:jc w:val="both"/>
+        <w:rPr>
+          <w:rFonts w:ascii="Arial" w:hAnsi="Arial" w:cs="Arial"/>
+          <w:sz w:val="24"/>
+          <w:szCs w:val="24"/>
+          <w:lang w:val="en-GB"/>
+        </w:rPr>
+      </w:pPr>
+      <w:r>
+        <w:rPr>
+          <w:rFonts w:ascii="Arial" w:hAnsi="Arial" w:cs="Arial"/>
+          <w:sz w:val="24"/>
+          <w:szCs w:val="24"/>
+          <w:lang w:val="en-GB"/>
+        </w:rPr>
+        <w:t>All the components must be specific for the business logic of the CORE DOMAIN</w:t>
+      </w:r>
+    </w:p>
+    <w:p>
+      <w:pPr>
+        <w:pStyle w:val="Prrafodelista"/>
+        <w:numPr>
+          <w:ilvl w:val="0"/>
+          <w:numId w:val="2"/>
+        </w:numPr>
+        <w:jc w:val="both"/>
+        <w:rPr>
+          <w:rFonts w:ascii="Arial" w:hAnsi="Arial" w:cs="Arial"/>
+          <w:sz w:val="24"/>
+          <w:szCs w:val="24"/>
+          <w:lang w:val="en-GB"/>
+        </w:rPr>
+      </w:pPr>
+      <w:r>
+        <w:rPr>
+          <w:rFonts w:ascii="Arial" w:hAnsi="Arial" w:cs="Arial"/>
+          <w:sz w:val="24"/>
+          <w:szCs w:val="24"/>
+          <w:lang w:val="en-GB"/>
+        </w:rPr>
+        <w:t>Its Ubiquitous Language must be semantically specific for the business logic that is been developed</w:t>
+      </w:r>
+    </w:p>
+    <w:p>
+      <w:pPr>
+        <w:pStyle w:val="Prrafodelista"/>
+        <w:numPr>
+          <w:ilvl w:val="0"/>
+          <w:numId w:val="2"/>
+        </w:numPr>
+        <w:jc w:val="both"/>
+        <w:rPr>
+          <w:rFonts w:ascii="Arial" w:hAnsi="Arial" w:cs="Arial"/>
           <w:b/>
           <w:bCs/>
-          <w:lang w:val="en-GB"/>
-        </w:rPr>
-      </w:pPr>
-      <w:r>
-        <w:rPr>
+          <w:sz w:val="24"/>
+          <w:szCs w:val="24"/>
+          <w:lang w:val="en-GB"/>
+        </w:rPr>
+      </w:pPr>
+      <w:r>
+        <w:rPr>
+          <w:rFonts w:ascii="Arial" w:hAnsi="Arial" w:cs="Arial"/>
           <w:b/>
           <w:bCs/>
-          <w:lang w:val="en-GB"/>
-        </w:rPr>
+          <w:sz w:val="24"/>
+          <w:szCs w:val="24"/>
+          <w:lang w:val="en-GB"/>
+        </w:rPr>
+        <w:lastRenderedPageBreak/>
         <w:t>ARCHITECTURE MAIN LAYERS:</w:t>
       </w:r>
     </w:p>
     <w:p>
       <w:pPr>
-        <w:pStyle w:val="ListParagraph"/>
+        <w:pStyle w:val="Prrafodelista"/>
         <w:numPr>
           <w:ilvl w:val="1"/>
           <w:numId w:val="2"/>
         </w:numPr>
-        <w:rPr>
-          <w:lang w:val="en-GB"/>
-        </w:rPr>
-      </w:pPr>
-      <w:r>
-        <w:rPr>
-          <w:lang w:val="en-GB"/>
-        </w:rPr>
-        <w:t xml:space="preserve">INPUT ADAPTER: an abstraction of </w:t>
-      </w:r>
-      <w:r>
-        <w:rPr>
-          <w:lang w:val="en-GB"/>
-        </w:rPr>
-        <w:t>an</w:t>
-      </w:r>
-      <w:r>
-        <w:rPr>
-          <w:lang w:val="en-GB"/>
-        </w:rPr>
-        <w:t xml:space="preserve"> APPLICATION SERVICE that is been exposed to the environment to be consumed</w:t>
-      </w:r>
-    </w:p>
-    <w:p>
-      <w:pPr>
-        <w:pStyle w:val="ListParagraph"/>
+        <w:jc w:val="both"/>
+        <w:rPr>
+          <w:rFonts w:ascii="Arial" w:hAnsi="Arial" w:cs="Arial"/>
+          <w:sz w:val="24"/>
+          <w:szCs w:val="24"/>
+          <w:lang w:val="en-GB"/>
+        </w:rPr>
+      </w:pPr>
+      <w:r>
+        <w:rPr>
+          <w:rFonts w:ascii="Arial" w:hAnsi="Arial" w:cs="Arial"/>
+          <w:sz w:val="24"/>
+          <w:szCs w:val="24"/>
+          <w:lang w:val="en-GB"/>
+        </w:rPr>
+        <w:t>INPUT ADAPTER: an abstraction of an APPLICATION SERVICE that is been exposed to the environment to be consumed</w:t>
+      </w:r>
+    </w:p>
+    <w:p>
+      <w:pPr>
+        <w:pStyle w:val="Prrafodelista"/>
         <w:numPr>
           <w:ilvl w:val="1"/>
           <w:numId w:val="2"/>
         </w:numPr>
-        <w:rPr>
-          <w:lang w:val="en-GB"/>
-        </w:rPr>
-      </w:pPr>
-      <w:r>
-        <w:rPr>
-          <w:lang w:val="en-GB"/>
-        </w:rPr>
-        <w:lastRenderedPageBreak/>
+        <w:jc w:val="both"/>
+        <w:rPr>
+          <w:rFonts w:ascii="Arial" w:hAnsi="Arial" w:cs="Arial"/>
+          <w:sz w:val="24"/>
+          <w:szCs w:val="24"/>
+          <w:lang w:val="en-GB"/>
+        </w:rPr>
+      </w:pPr>
+      <w:r>
+        <w:rPr>
+          <w:rFonts w:ascii="Arial" w:hAnsi="Arial" w:cs="Arial"/>
+          <w:sz w:val="24"/>
+          <w:szCs w:val="24"/>
+          <w:lang w:val="en-GB"/>
+        </w:rPr>
         <w:t>APPLICATION SERVICE: where the user cases and transactions are made.</w:t>
       </w:r>
     </w:p>
     <w:p>
       <w:pPr>
-        <w:pStyle w:val="ListParagraph"/>
+        <w:pStyle w:val="Prrafodelista"/>
         <w:numPr>
           <w:ilvl w:val="1"/>
           <w:numId w:val="2"/>
         </w:numPr>
-        <w:rPr>
-          <w:lang w:val="en-GB"/>
-        </w:rPr>
-      </w:pPr>
-      <w:r>
-        <w:rPr>
+        <w:jc w:val="both"/>
+        <w:rPr>
+          <w:rFonts w:ascii="Arial" w:hAnsi="Arial" w:cs="Arial"/>
+          <w:sz w:val="24"/>
+          <w:szCs w:val="24"/>
+          <w:lang w:val="en-GB"/>
+        </w:rPr>
+      </w:pPr>
+      <w:r>
+        <w:rPr>
+          <w:rFonts w:ascii="Arial" w:hAnsi="Arial" w:cs="Arial"/>
+          <w:sz w:val="24"/>
+          <w:szCs w:val="24"/>
           <w:lang w:val="en-GB"/>
         </w:rPr>
         <w:t>DOMAIN MODEL: where the business logic and domain events are executed.</w:t>
@@ -587,17 +868,24 @@
     </w:p>
     <w:p>
       <w:pPr>
-        <w:pStyle w:val="ListParagraph"/>
+        <w:pStyle w:val="Prrafodelista"/>
         <w:numPr>
           <w:ilvl w:val="1"/>
           <w:numId w:val="2"/>
         </w:numPr>
-        <w:rPr>
-          <w:lang w:val="en-GB"/>
-        </w:rPr>
-      </w:pPr>
-      <w:r>
-        <w:rPr>
+        <w:jc w:val="both"/>
+        <w:rPr>
+          <w:rFonts w:ascii="Arial" w:hAnsi="Arial" w:cs="Arial"/>
+          <w:sz w:val="24"/>
+          <w:szCs w:val="24"/>
+          <w:lang w:val="en-GB"/>
+        </w:rPr>
+      </w:pPr>
+      <w:r>
+        <w:rPr>
+          <w:rFonts w:ascii="Arial" w:hAnsi="Arial" w:cs="Arial"/>
+          <w:sz w:val="24"/>
+          <w:szCs w:val="24"/>
           <w:lang w:val="en-GB"/>
         </w:rPr>
         <w:t>OUTPUT ADAPTER: where persistence managers and message sender reside.</w:t>
@@ -605,12 +893,19 @@
     </w:p>
     <w:p>
       <w:pPr>
-        <w:rPr>
-          <w:lang w:val="en-GB"/>
-        </w:rPr>
-      </w:pPr>
-      <w:r>
-        <w:rPr>
+        <w:jc w:val="both"/>
+        <w:rPr>
+          <w:rFonts w:ascii="Arial" w:hAnsi="Arial" w:cs="Arial"/>
+          <w:sz w:val="24"/>
+          <w:szCs w:val="24"/>
+          <w:lang w:val="en-GB"/>
+        </w:rPr>
+      </w:pPr>
+      <w:r>
+        <w:rPr>
+          <w:rFonts w:ascii="Arial" w:hAnsi="Arial" w:cs="Arial"/>
+          <w:sz w:val="24"/>
+          <w:szCs w:val="24"/>
           <w:lang w:val="en-GB"/>
         </w:rPr>
         <w:t xml:space="preserve">        </w:t>
@@ -618,16 +913,23 @@
     </w:p>
     <w:p>
       <w:pPr>
-        <w:rPr>
+        <w:jc w:val="both"/>
+        <w:rPr>
+          <w:rFonts w:ascii="Arial" w:hAnsi="Arial" w:cs="Arial"/>
           <w:b/>
           <w:bCs/>
-          <w:lang w:val="en-GB"/>
-        </w:rPr>
-      </w:pPr>
-      <w:r>
-        <w:rPr>
+          <w:sz w:val="24"/>
+          <w:szCs w:val="24"/>
+          <w:lang w:val="en-GB"/>
+        </w:rPr>
+      </w:pPr>
+      <w:r>
+        <w:rPr>
+          <w:rFonts w:ascii="Arial" w:hAnsi="Arial" w:cs="Arial"/>
           <w:b/>
           <w:bCs/>
+          <w:sz w:val="24"/>
+          <w:szCs w:val="24"/>
           <w:lang w:val="en-GB"/>
         </w:rPr>
         <w:t>Sub domains</w:t>
@@ -635,29 +937,63 @@
     </w:p>
     <w:p>
       <w:pPr>
-        <w:rPr>
-          <w:lang w:val="en-GB"/>
-        </w:rPr>
-      </w:pPr>
-      <w:r>
-        <w:rPr>
-          <w:lang w:val="en-GB"/>
-        </w:rPr>
-        <w:t>It’s a sub part of an overall business domain which represents a single logical model. In other words, its in charge of give solution to one of the many areas of expertise that the business requires.</w:t>
-      </w:r>
-    </w:p>
-    <w:p>
-      <w:pPr>
-        <w:rPr>
+        <w:jc w:val="both"/>
+        <w:rPr>
+          <w:rFonts w:ascii="Arial" w:hAnsi="Arial" w:cs="Arial"/>
+          <w:sz w:val="24"/>
+          <w:szCs w:val="24"/>
+          <w:lang w:val="en-GB"/>
+        </w:rPr>
+      </w:pPr>
+      <w:r>
+        <w:rPr>
+          <w:rFonts w:ascii="Arial" w:hAnsi="Arial" w:cs="Arial"/>
+          <w:sz w:val="24"/>
+          <w:szCs w:val="24"/>
+          <w:lang w:val="en-GB"/>
+        </w:rPr>
+        <w:t xml:space="preserve">It’s a sub part of an overall business domain which represents a single logical model. In other words, </w:t>
+      </w:r>
+      <w:proofErr w:type="gramStart"/>
+      <w:r>
+        <w:rPr>
+          <w:rFonts w:ascii="Arial" w:hAnsi="Arial" w:cs="Arial"/>
+          <w:sz w:val="24"/>
+          <w:szCs w:val="24"/>
+          <w:lang w:val="en-GB"/>
+        </w:rPr>
+        <w:t>its</w:t>
+      </w:r>
+      <w:proofErr w:type="gramEnd"/>
+      <w:r>
+        <w:rPr>
+          <w:rFonts w:ascii="Arial" w:hAnsi="Arial" w:cs="Arial"/>
+          <w:sz w:val="24"/>
+          <w:szCs w:val="24"/>
+          <w:lang w:val="en-GB"/>
+        </w:rPr>
+        <w:t xml:space="preserve"> in charge of give solution to one of the many areas of expertise that the business requires.</w:t>
+      </w:r>
+    </w:p>
+    <w:p>
+      <w:pPr>
+        <w:jc w:val="both"/>
+        <w:rPr>
+          <w:rFonts w:ascii="Arial" w:hAnsi="Arial" w:cs="Arial"/>
           <w:b/>
           <w:bCs/>
-          <w:lang w:val="en-GB"/>
-        </w:rPr>
-      </w:pPr>
-      <w:r>
-        <w:rPr>
+          <w:sz w:val="24"/>
+          <w:szCs w:val="24"/>
+          <w:lang w:val="en-GB"/>
+        </w:rPr>
+      </w:pPr>
+      <w:r>
+        <w:rPr>
+          <w:rFonts w:ascii="Arial" w:hAnsi="Arial" w:cs="Arial"/>
           <w:b/>
           <w:bCs/>
+          <w:sz w:val="24"/>
+          <w:szCs w:val="24"/>
           <w:lang w:val="en-GB"/>
         </w:rPr>
         <w:t>Types of subdomains</w:t>
@@ -665,21 +1001,28 @@
     </w:p>
     <w:p>
       <w:pPr>
-        <w:pStyle w:val="ListParagraph"/>
+        <w:pStyle w:val="Prrafodelista"/>
         <w:numPr>
           <w:ilvl w:val="0"/>
           <w:numId w:val="6"/>
         </w:numPr>
-        <w:rPr>
+        <w:jc w:val="both"/>
+        <w:rPr>
+          <w:rFonts w:ascii="Arial" w:hAnsi="Arial" w:cs="Arial"/>
           <w:b/>
           <w:bCs/>
-          <w:lang w:val="en-GB"/>
-        </w:rPr>
-      </w:pPr>
-      <w:r>
-        <w:rPr>
+          <w:sz w:val="24"/>
+          <w:szCs w:val="24"/>
+          <w:lang w:val="en-GB"/>
+        </w:rPr>
+      </w:pPr>
+      <w:r>
+        <w:rPr>
+          <w:rFonts w:ascii="Arial" w:hAnsi="Arial" w:cs="Arial"/>
           <w:b/>
           <w:bCs/>
+          <w:sz w:val="24"/>
+          <w:szCs w:val="24"/>
           <w:lang w:val="en-GB"/>
         </w:rPr>
         <w:t>CORE DOMAIN: The part of the business that distinguish your organization form other. Is where most of the resources are invested.</w:t>
@@ -687,65 +1030,70 @@
     </w:p>
     <w:p>
       <w:pPr>
-        <w:pStyle w:val="ListParagraph"/>
+        <w:pStyle w:val="Prrafodelista"/>
         <w:numPr>
           <w:ilvl w:val="0"/>
           <w:numId w:val="6"/>
         </w:numPr>
-        <w:rPr>
+        <w:jc w:val="both"/>
+        <w:rPr>
+          <w:rFonts w:ascii="Arial" w:hAnsi="Arial" w:cs="Arial"/>
           <w:b/>
           <w:bCs/>
-          <w:lang w:val="en-GB"/>
-        </w:rPr>
-      </w:pPr>
-      <w:r>
-        <w:rPr>
+          <w:sz w:val="24"/>
+          <w:szCs w:val="24"/>
+          <w:lang w:val="en-GB"/>
+        </w:rPr>
+      </w:pPr>
+      <w:r>
+        <w:rPr>
+          <w:rFonts w:ascii="Arial" w:hAnsi="Arial" w:cs="Arial"/>
           <w:b/>
           <w:bCs/>
+          <w:sz w:val="24"/>
+          <w:szCs w:val="24"/>
           <w:lang w:val="en-GB"/>
         </w:rPr>
         <w:t xml:space="preserve">Supporting subdomain: </w:t>
       </w:r>
       <w:r>
         <w:rPr>
+          <w:rFonts w:ascii="Arial" w:hAnsi="Arial" w:cs="Arial"/>
+          <w:sz w:val="24"/>
+          <w:szCs w:val="24"/>
           <w:lang w:val="en-GB"/>
         </w:rPr>
         <w:t xml:space="preserve">It’s a modelling situation that calls for custom development, because the solution may not exist or the ones that can be acquired are not in line with our necessities. It can be outsourced to not confuse it with the </w:t>
       </w:r>
       <w:r>
         <w:rPr>
+          <w:rFonts w:ascii="Arial" w:hAnsi="Arial" w:cs="Arial"/>
           <w:b/>
           <w:bCs/>
-          <w:lang w:val="en-GB"/>
-        </w:rPr>
-        <w:t>CORE DOMAIN</w:t>
-      </w:r>
-      <w:r>
-        <w:rPr>
-          <w:b/>
-          <w:bCs/>
-          <w:lang w:val="en-GB"/>
-        </w:rPr>
-        <w:t xml:space="preserve"> </w:t>
-      </w:r>
-      <w:r>
-        <w:rPr>
-          <w:lang w:val="en-GB"/>
-        </w:rPr>
-        <w:t>and</w:t>
-      </w:r>
-      <w:r>
-        <w:rPr>
-          <w:lang w:val="en-GB"/>
-        </w:rPr>
-        <w:t xml:space="preserve"> invest unnecessary resources on it.</w:t>
-      </w:r>
-      <w:r>
-        <w:rPr>
+          <w:sz w:val="24"/>
+          <w:szCs w:val="24"/>
+          <w:lang w:val="en-GB"/>
+        </w:rPr>
+        <w:t xml:space="preserve">CORE DOMAIN </w:t>
+      </w:r>
+      <w:r>
+        <w:rPr>
+          <w:rFonts w:ascii="Arial" w:hAnsi="Arial" w:cs="Arial"/>
+          <w:sz w:val="24"/>
+          <w:szCs w:val="24"/>
+          <w:lang w:val="en-GB"/>
+        </w:rPr>
+        <w:t>and invest unnecessary resources on it.</w:t>
+      </w:r>
+      <w:r>
+        <w:rPr>
+          <w:rFonts w:ascii="Arial" w:hAnsi="Arial" w:cs="Arial"/>
           <w:b/>
           <w:bCs/>
           <w:i/>
           <w:iCs/>
+          <w:sz w:val="24"/>
+          <w:szCs w:val="24"/>
           <w:lang w:val="en-GB"/>
         </w:rPr>
         <w:t xml:space="preserve"> </w:t>
@@ -753,43 +1101,56 @@
     </w:p>
     <w:p>
       <w:pPr>
-        <w:pStyle w:val="ListParagraph"/>
+        <w:pStyle w:val="Prrafodelista"/>
         <w:numPr>
           <w:ilvl w:val="1"/>
           <w:numId w:val="6"/>
         </w:numPr>
-        <w:rPr>
+        <w:jc w:val="both"/>
+        <w:rPr>
+          <w:rFonts w:ascii="Arial" w:hAnsi="Arial" w:cs="Arial"/>
           <w:b/>
           <w:bCs/>
-          <w:lang w:val="en-GB"/>
-        </w:rPr>
-      </w:pPr>
-      <w:r>
-        <w:rPr>
+          <w:sz w:val="24"/>
+          <w:szCs w:val="24"/>
+          <w:lang w:val="en-GB"/>
+        </w:rPr>
+      </w:pPr>
+      <w:r>
+        <w:rPr>
+          <w:rFonts w:ascii="Arial" w:hAnsi="Arial" w:cs="Arial"/>
           <w:b/>
           <w:bCs/>
           <w:i/>
           <w:iCs/>
+          <w:sz w:val="24"/>
+          <w:szCs w:val="24"/>
           <w:lang w:val="en-GB"/>
         </w:rPr>
         <w:t xml:space="preserve">It is an important software model, because our </w:t>
       </w:r>
       <w:r>
         <w:rPr>
+          <w:rFonts w:ascii="Arial" w:hAnsi="Arial" w:cs="Arial"/>
           <w:b/>
           <w:bCs/>
           <w:i/>
           <w:iCs/>
+          <w:sz w:val="24"/>
+          <w:szCs w:val="24"/>
           <w:lang w:val="en-GB"/>
         </w:rPr>
         <w:t xml:space="preserve">CORE DOMAIN </w:t>
       </w:r>
       <w:r>
         <w:rPr>
+          <w:rFonts w:ascii="Arial" w:hAnsi="Arial" w:cs="Arial"/>
           <w:b/>
           <w:bCs/>
           <w:i/>
           <w:iCs/>
+          <w:sz w:val="24"/>
+          <w:szCs w:val="24"/>
           <w:lang w:val="en-GB"/>
         </w:rPr>
         <w:t>cannot function properly without it.</w:t>
@@ -797,37 +1158,53 @@
     </w:p>
     <w:p>
       <w:pPr>
-        <w:pStyle w:val="ListParagraph"/>
+        <w:pStyle w:val="Prrafodelista"/>
         <w:numPr>
           <w:ilvl w:val="0"/>
           <w:numId w:val="6"/>
         </w:numPr>
-        <w:rPr>
-          <w:lang w:val="en-GB"/>
-        </w:rPr>
-      </w:pPr>
-      <w:r>
-        <w:rPr>
+        <w:jc w:val="both"/>
+        <w:rPr>
+          <w:rFonts w:ascii="Arial" w:hAnsi="Arial" w:cs="Arial"/>
+          <w:sz w:val="24"/>
+          <w:szCs w:val="24"/>
+          <w:lang w:val="en-GB"/>
+        </w:rPr>
+      </w:pPr>
+      <w:r>
+        <w:rPr>
+          <w:rFonts w:ascii="Arial" w:hAnsi="Arial" w:cs="Arial"/>
           <w:b/>
           <w:bCs/>
+          <w:sz w:val="24"/>
+          <w:szCs w:val="24"/>
           <w:lang w:val="en-GB"/>
         </w:rPr>
         <w:t xml:space="preserve">Generic subdomain: </w:t>
       </w:r>
       <w:r>
         <w:rPr>
+          <w:rFonts w:ascii="Arial" w:hAnsi="Arial" w:cs="Arial"/>
+          <w:sz w:val="24"/>
+          <w:szCs w:val="24"/>
           <w:lang w:val="en-GB"/>
         </w:rPr>
         <w:t>This kind of solution may be available for purchase off the shelf but may</w:t>
       </w:r>
       <w:r>
         <w:rPr>
+          <w:rFonts w:ascii="Arial" w:hAnsi="Arial" w:cs="Arial"/>
+          <w:sz w:val="24"/>
+          <w:szCs w:val="24"/>
           <w:lang w:val="en-GB"/>
         </w:rPr>
         <w:t xml:space="preserve"> </w:t>
       </w:r>
       <w:r>
         <w:rPr>
+          <w:rFonts w:ascii="Arial" w:hAnsi="Arial" w:cs="Arial"/>
+          <w:sz w:val="24"/>
+          <w:szCs w:val="24"/>
           <w:lang w:val="en-GB"/>
         </w:rPr>
         <w:t>also be outsourced or even developed in house by a team that doesn’t have the kind of elite</w:t>
@@ -835,50 +1212,1604 @@
     </w:p>
     <w:p>
       <w:pPr>
-        <w:pStyle w:val="ListParagraph"/>
+        <w:pStyle w:val="Prrafodelista"/>
         <w:ind w:left="411"/>
-        <w:rPr>
-          <w:lang w:val="en-GB"/>
-        </w:rPr>
-      </w:pPr>
-      <w:r>
-        <w:rPr>
-          <w:lang w:val="en-GB"/>
-        </w:rPr>
-        <w:t xml:space="preserve">developers that you assign to your </w:t>
-      </w:r>
-      <w:r>
-        <w:rPr>
+        <w:jc w:val="both"/>
+        <w:rPr>
+          <w:rFonts w:ascii="Arial" w:hAnsi="Arial" w:cs="Arial"/>
+          <w:i/>
+          <w:iCs/>
+          <w:sz w:val="24"/>
+          <w:szCs w:val="24"/>
+          <w:lang w:val="en-GB"/>
+        </w:rPr>
+      </w:pPr>
+      <w:r>
+        <w:rPr>
+          <w:rFonts w:ascii="Arial" w:hAnsi="Arial" w:cs="Arial"/>
+          <w:sz w:val="24"/>
+          <w:szCs w:val="24"/>
+          <w:lang w:val="en-GB"/>
+        </w:rPr>
+        <w:t>Developers</w:t>
+      </w:r>
+      <w:r>
+        <w:rPr>
+          <w:rFonts w:ascii="Arial" w:hAnsi="Arial" w:cs="Arial"/>
+          <w:sz w:val="24"/>
+          <w:szCs w:val="24"/>
+          <w:lang w:val="en-GB"/>
+        </w:rPr>
+        <w:t xml:space="preserve"> that you assign to your </w:t>
+      </w:r>
+      <w:r>
+        <w:rPr>
+          <w:rFonts w:ascii="Arial" w:hAnsi="Arial" w:cs="Arial"/>
           <w:b/>
           <w:bCs/>
           <w:i/>
           <w:iCs/>
+          <w:sz w:val="24"/>
+          <w:szCs w:val="24"/>
           <w:lang w:val="en-GB"/>
         </w:rPr>
         <w:t>CORE DOMAIN</w:t>
       </w:r>
       <w:r>
         <w:rPr>
+          <w:rFonts w:ascii="Arial" w:hAnsi="Arial" w:cs="Arial"/>
+          <w:sz w:val="24"/>
+          <w:szCs w:val="24"/>
           <w:lang w:val="en-GB"/>
         </w:rPr>
         <w:t xml:space="preserve"> </w:t>
       </w:r>
       <w:r>
         <w:rPr>
+          <w:rFonts w:ascii="Arial" w:hAnsi="Arial" w:cs="Arial"/>
+          <w:sz w:val="24"/>
+          <w:szCs w:val="24"/>
           <w:lang w:val="en-GB"/>
         </w:rPr>
         <w:t xml:space="preserve">or even a lesser </w:t>
       </w:r>
       <w:r>
         <w:rPr>
+          <w:rFonts w:ascii="Arial" w:hAnsi="Arial" w:cs="Arial"/>
           <w:i/>
           <w:iCs/>
+          <w:sz w:val="24"/>
+          <w:szCs w:val="24"/>
           <w:lang w:val="en-GB"/>
         </w:rPr>
         <w:t>Supporting Subdomain.</w:t>
+      </w:r>
+    </w:p>
+    <w:p>
+      <w:pPr>
+        <w:pStyle w:val="Prrafodelista"/>
+        <w:ind w:left="411"/>
+        <w:jc w:val="both"/>
+        <w:rPr>
+          <w:rFonts w:ascii="Arial" w:hAnsi="Arial" w:cs="Arial"/>
+          <w:sz w:val="24"/>
+          <w:szCs w:val="24"/>
+          <w:lang w:val="en-GB"/>
+        </w:rPr>
+      </w:pPr>
+    </w:p>
+    <w:p>
+      <w:pPr>
+        <w:pStyle w:val="Prrafodelista"/>
+        <w:ind w:left="411"/>
+        <w:jc w:val="both"/>
+        <w:rPr>
+          <w:rFonts w:ascii="Arial" w:hAnsi="Arial" w:cs="Arial"/>
+          <w:sz w:val="24"/>
+          <w:szCs w:val="24"/>
+          <w:lang w:val="en-GB"/>
+        </w:rPr>
+      </w:pPr>
+    </w:p>
+    <w:p>
+      <w:pPr>
+        <w:pStyle w:val="Prrafodelista"/>
+        <w:ind w:left="0"/>
+        <w:jc w:val="both"/>
+        <w:rPr>
+          <w:rFonts w:ascii="Arial" w:hAnsi="Arial" w:cs="Arial"/>
+          <w:b/>
+          <w:sz w:val="24"/>
+          <w:szCs w:val="24"/>
+          <w:lang w:val="en-GB"/>
+        </w:rPr>
+      </w:pPr>
+      <w:r>
+        <w:rPr>
+          <w:rFonts w:ascii="Arial" w:hAnsi="Arial" w:cs="Arial"/>
+          <w:b/>
+          <w:sz w:val="24"/>
+          <w:szCs w:val="24"/>
+          <w:lang w:val="en-GB"/>
+        </w:rPr>
+        <w:t>Dealing with legacy systems</w:t>
+      </w:r>
+    </w:p>
+    <w:p>
+      <w:pPr>
+        <w:pStyle w:val="Prrafodelista"/>
+        <w:numPr>
+          <w:ilvl w:val="0"/>
+          <w:numId w:val="7"/>
+        </w:numPr>
+        <w:jc w:val="both"/>
+        <w:rPr>
+          <w:rFonts w:ascii="Arial" w:hAnsi="Arial" w:cs="Arial"/>
+          <w:i/>
+          <w:iCs/>
+          <w:sz w:val="24"/>
+          <w:szCs w:val="24"/>
+          <w:u w:val="single"/>
+          <w:lang w:val="en-GB"/>
+        </w:rPr>
+      </w:pPr>
+      <w:r>
+        <w:rPr>
+          <w:rFonts w:ascii="Arial" w:hAnsi="Arial" w:cs="Arial"/>
+          <w:i/>
+          <w:iCs/>
+          <w:sz w:val="24"/>
+          <w:szCs w:val="24"/>
+          <w:lang w:val="en-GB"/>
+        </w:rPr>
+        <w:t xml:space="preserve">Legacy systems may have several Logical </w:t>
+      </w:r>
+      <w:r>
+        <w:rPr>
+          <w:rFonts w:ascii="Arial" w:hAnsi="Arial" w:cs="Arial"/>
+          <w:sz w:val="24"/>
+          <w:szCs w:val="24"/>
+          <w:lang w:val="en-GB"/>
+        </w:rPr>
+        <w:t xml:space="preserve">domain models that exist inside that one legacy system. Think of each of those logical domain models as a </w:t>
+      </w:r>
+      <w:r>
+        <w:rPr>
+          <w:rFonts w:ascii="Arial" w:hAnsi="Arial" w:cs="Arial"/>
+          <w:i/>
+          <w:iCs/>
+          <w:sz w:val="24"/>
+          <w:szCs w:val="24"/>
+          <w:lang w:val="en-GB"/>
+        </w:rPr>
+        <w:t xml:space="preserve">Subdomain. </w:t>
+      </w:r>
+    </w:p>
+    <w:p>
+      <w:pPr>
+        <w:pStyle w:val="Prrafodelista"/>
+        <w:numPr>
+          <w:ilvl w:val="0"/>
+          <w:numId w:val="7"/>
+        </w:numPr>
+        <w:jc w:val="both"/>
+        <w:rPr>
+          <w:rFonts w:ascii="Arial" w:hAnsi="Arial" w:cs="Arial"/>
+          <w:sz w:val="24"/>
+          <w:szCs w:val="24"/>
+          <w:lang w:val="en-GB"/>
+        </w:rPr>
+      </w:pPr>
+      <w:r>
+        <w:rPr>
+          <w:rFonts w:ascii="Arial" w:hAnsi="Arial" w:cs="Arial"/>
+          <w:sz w:val="24"/>
+          <w:szCs w:val="24"/>
+          <w:lang w:val="en-GB"/>
+        </w:rPr>
+        <w:t>The legacy system seems less monolithic and muddy if we imagine separate Ubiquitous</w:t>
+      </w:r>
+      <w:r>
+        <w:rPr>
+          <w:rFonts w:ascii="Arial" w:hAnsi="Arial" w:cs="Arial"/>
+          <w:sz w:val="24"/>
+          <w:szCs w:val="24"/>
+          <w:lang w:val="en-GB"/>
+        </w:rPr>
+        <w:t xml:space="preserve"> Languages,</w:t>
+      </w:r>
+      <w:r>
+        <w:rPr>
+          <w:rFonts w:ascii="Arial" w:hAnsi="Arial" w:cs="Arial"/>
+          <w:sz w:val="24"/>
+          <w:szCs w:val="24"/>
+          <w:lang w:val="en-GB"/>
+        </w:rPr>
+        <w:t xml:space="preserve"> at least for the sake of understanding how we must integrate with it. Thinking about and</w:t>
+      </w:r>
+      <w:r>
+        <w:rPr>
+          <w:rFonts w:ascii="Arial" w:hAnsi="Arial" w:cs="Arial"/>
+          <w:sz w:val="24"/>
+          <w:szCs w:val="24"/>
+          <w:lang w:val="en-GB"/>
+        </w:rPr>
+        <w:t xml:space="preserve"> </w:t>
+      </w:r>
+      <w:r>
+        <w:rPr>
+          <w:rFonts w:ascii="Arial" w:hAnsi="Arial" w:cs="Arial"/>
+          <w:sz w:val="24"/>
+          <w:szCs w:val="24"/>
+          <w:lang w:val="en-GB"/>
+        </w:rPr>
+        <w:t>discussing</w:t>
+      </w:r>
+      <w:r>
+        <w:rPr>
+          <w:rFonts w:ascii="Arial" w:hAnsi="Arial" w:cs="Arial"/>
+          <w:sz w:val="24"/>
+          <w:szCs w:val="24"/>
+          <w:lang w:val="en-GB"/>
+        </w:rPr>
+        <w:t xml:space="preserve"> </w:t>
+      </w:r>
+      <w:r>
+        <w:rPr>
+          <w:rFonts w:ascii="Arial" w:hAnsi="Arial" w:cs="Arial"/>
+          <w:sz w:val="24"/>
+          <w:szCs w:val="24"/>
+          <w:lang w:val="en-GB"/>
+        </w:rPr>
+        <w:t>such legacy systems using Subdomains helps us cope with the harsh realities of a large</w:t>
+      </w:r>
+      <w:r>
+        <w:rPr>
+          <w:rFonts w:ascii="Arial" w:hAnsi="Arial" w:cs="Arial"/>
+          <w:sz w:val="24"/>
+          <w:szCs w:val="24"/>
+          <w:lang w:val="en-GB"/>
+        </w:rPr>
+        <w:t xml:space="preserve"> </w:t>
+      </w:r>
+      <w:r>
+        <w:rPr>
+          <w:rFonts w:ascii="Arial" w:hAnsi="Arial" w:cs="Arial"/>
+          <w:sz w:val="24"/>
+          <w:szCs w:val="24"/>
+          <w:lang w:val="en-GB"/>
+        </w:rPr>
+        <w:t>entangled model.</w:t>
+      </w:r>
+    </w:p>
+    <w:p>
+      <w:pPr>
+        <w:pStyle w:val="Prrafodelista"/>
+        <w:jc w:val="both"/>
+        <w:rPr>
+          <w:rFonts w:ascii="Arial" w:hAnsi="Arial" w:cs="Arial"/>
+          <w:sz w:val="24"/>
+          <w:szCs w:val="24"/>
+          <w:lang w:val="en-GB"/>
+        </w:rPr>
+      </w:pPr>
+    </w:p>
+    <w:p>
+      <w:pPr>
+        <w:pStyle w:val="Prrafodelista"/>
+        <w:jc w:val="both"/>
+        <w:rPr>
+          <w:rFonts w:ascii="Arial" w:hAnsi="Arial" w:cs="Arial"/>
+          <w:sz w:val="24"/>
+          <w:szCs w:val="24"/>
+          <w:lang w:val="en-GB"/>
+        </w:rPr>
+      </w:pPr>
+    </w:p>
+    <w:p>
+      <w:pPr>
+        <w:pStyle w:val="Prrafodelista"/>
+        <w:jc w:val="both"/>
+        <w:rPr>
+          <w:rFonts w:ascii="Arial" w:hAnsi="Arial" w:cs="Arial"/>
+          <w:sz w:val="24"/>
+          <w:szCs w:val="24"/>
+          <w:lang w:val="en-GB"/>
+        </w:rPr>
+      </w:pPr>
+    </w:p>
+    <w:p>
+      <w:pPr>
+        <w:pStyle w:val="Prrafodelista"/>
+        <w:jc w:val="both"/>
+        <w:rPr>
+          <w:rFonts w:ascii="Arial" w:hAnsi="Arial" w:cs="Arial"/>
+          <w:sz w:val="24"/>
+          <w:szCs w:val="24"/>
+          <w:lang w:val="en-GB"/>
+        </w:rPr>
+      </w:pPr>
+    </w:p>
+    <w:p>
+      <w:pPr>
+        <w:pStyle w:val="Prrafodelista"/>
+        <w:jc w:val="both"/>
+        <w:rPr>
+          <w:rFonts w:ascii="Arial" w:hAnsi="Arial" w:cs="Arial"/>
+          <w:sz w:val="24"/>
+          <w:szCs w:val="24"/>
+          <w:lang w:val="en-GB"/>
+        </w:rPr>
+      </w:pPr>
+    </w:p>
+    <w:p>
+      <w:pPr>
+        <w:jc w:val="both"/>
+        <w:rPr>
+          <w:rFonts w:ascii="Arial" w:hAnsi="Arial" w:cs="Arial"/>
+          <w:b/>
+          <w:iCs/>
+          <w:sz w:val="28"/>
+          <w:szCs w:val="28"/>
+        </w:rPr>
+      </w:pPr>
+      <w:r>
+        <w:rPr>
+          <w:rFonts w:ascii="Arial" w:hAnsi="Arial" w:cs="Arial"/>
+          <w:b/>
+          <w:iCs/>
+          <w:sz w:val="28"/>
+          <w:szCs w:val="28"/>
+        </w:rPr>
+        <w:lastRenderedPageBreak/>
+        <w:t>CONTEXT MAPPING</w:t>
+      </w:r>
+    </w:p>
+    <w:p>
+      <w:pPr>
+        <w:jc w:val="both"/>
+        <w:rPr>
+          <w:rFonts w:ascii="Arial" w:hAnsi="Arial" w:cs="Arial"/>
+          <w:iCs/>
+          <w:sz w:val="24"/>
+          <w:szCs w:val="24"/>
+          <w:lang w:val="en-GB"/>
+        </w:rPr>
+      </w:pPr>
+      <w:r>
+        <w:rPr>
+          <w:rFonts w:ascii="Arial" w:hAnsi="Arial" w:cs="Arial"/>
+          <w:iCs/>
+          <w:sz w:val="24"/>
+          <w:szCs w:val="24"/>
+          <w:lang w:val="en-GB"/>
+        </w:rPr>
+        <w:t xml:space="preserve">Is a tool that allow us create relationships and dependencies among the bounded contexts of our </w:t>
+      </w:r>
+      <w:proofErr w:type="gramStart"/>
+      <w:r>
+        <w:rPr>
+          <w:rFonts w:ascii="Arial" w:hAnsi="Arial" w:cs="Arial"/>
+          <w:iCs/>
+          <w:sz w:val="24"/>
+          <w:szCs w:val="24"/>
+          <w:lang w:val="en-GB"/>
+        </w:rPr>
+        <w:t>project.</w:t>
+      </w:r>
+      <w:proofErr w:type="gramEnd"/>
+    </w:p>
+    <w:p>
+      <w:pPr>
+        <w:jc w:val="both"/>
+        <w:rPr>
+          <w:rFonts w:ascii="Arial" w:hAnsi="Arial" w:cs="Arial"/>
+          <w:b/>
+          <w:iCs/>
+          <w:sz w:val="24"/>
+          <w:szCs w:val="24"/>
+          <w:lang w:val="en-GB"/>
+        </w:rPr>
+      </w:pPr>
+      <w:r>
+        <w:rPr>
+          <w:rFonts w:ascii="Arial" w:hAnsi="Arial" w:cs="Arial"/>
+          <w:b/>
+          <w:iCs/>
+          <w:sz w:val="24"/>
+          <w:szCs w:val="24"/>
+          <w:lang w:val="en-GB"/>
+        </w:rPr>
+        <w:t>Types of mappings:</w:t>
+      </w:r>
+    </w:p>
+    <w:p>
+      <w:pPr>
+        <w:pStyle w:val="Prrafodelista"/>
+        <w:numPr>
+          <w:ilvl w:val="0"/>
+          <w:numId w:val="7"/>
+        </w:numPr>
+        <w:jc w:val="both"/>
+        <w:rPr>
+          <w:rFonts w:ascii="Arial" w:hAnsi="Arial" w:cs="Arial"/>
+          <w:b/>
+          <w:iCs/>
+          <w:sz w:val="24"/>
+          <w:szCs w:val="24"/>
+          <w:lang w:val="en-GB"/>
+        </w:rPr>
+      </w:pPr>
+      <w:r>
+        <w:rPr>
+          <w:rFonts w:ascii="Arial" w:hAnsi="Arial" w:cs="Arial"/>
+          <w:b/>
+          <w:iCs/>
+          <w:sz w:val="24"/>
+          <w:szCs w:val="24"/>
+          <w:lang w:val="en-GB"/>
+        </w:rPr>
+        <w:t xml:space="preserve">Partnership: </w:t>
+      </w:r>
+      <w:r>
+        <w:rPr>
+          <w:rFonts w:ascii="Arial" w:hAnsi="Arial" w:cs="Arial"/>
+          <w:iCs/>
+          <w:sz w:val="24"/>
+          <w:szCs w:val="24"/>
+          <w:lang w:val="en-GB"/>
+        </w:rPr>
+        <w:t>Each team is responsible for one Bounded</w:t>
+      </w:r>
+      <w:r>
+        <w:rPr>
+          <w:rFonts w:ascii="Arial" w:hAnsi="Arial" w:cs="Arial"/>
+          <w:iCs/>
+          <w:sz w:val="24"/>
+          <w:szCs w:val="24"/>
+          <w:lang w:val="en-GB"/>
+        </w:rPr>
+        <w:t xml:space="preserve"> </w:t>
+      </w:r>
+      <w:r>
+        <w:rPr>
+          <w:rFonts w:ascii="Arial" w:hAnsi="Arial" w:cs="Arial"/>
+          <w:iCs/>
+          <w:sz w:val="24"/>
+          <w:szCs w:val="24"/>
+          <w:lang w:val="en-GB"/>
+        </w:rPr>
+        <w:t>Context. They create a Partnership to align the two teams with a dependent set of goals.</w:t>
+      </w:r>
+    </w:p>
+    <w:p>
+      <w:pPr>
+        <w:pStyle w:val="Prrafodelista"/>
+        <w:numPr>
+          <w:ilvl w:val="0"/>
+          <w:numId w:val="7"/>
+        </w:numPr>
+        <w:jc w:val="both"/>
+        <w:rPr>
+          <w:rFonts w:ascii="Arial" w:hAnsi="Arial" w:cs="Arial"/>
+          <w:b/>
+          <w:iCs/>
+          <w:sz w:val="24"/>
+          <w:szCs w:val="24"/>
+          <w:lang w:val="en-GB"/>
+        </w:rPr>
+      </w:pPr>
+      <w:r>
+        <w:rPr>
+          <w:rFonts w:ascii="Arial" w:hAnsi="Arial" w:cs="Arial"/>
+          <w:b/>
+          <w:iCs/>
+          <w:sz w:val="24"/>
+          <w:szCs w:val="24"/>
+          <w:lang w:val="en-GB"/>
+        </w:rPr>
+        <w:t xml:space="preserve">Shared Kernel: </w:t>
+      </w:r>
+      <w:r>
+        <w:rPr>
+          <w:rFonts w:ascii="Arial" w:hAnsi="Arial" w:cs="Arial"/>
+          <w:iCs/>
+          <w:sz w:val="24"/>
+          <w:szCs w:val="24"/>
+          <w:lang w:val="en-GB"/>
+        </w:rPr>
+        <w:t>describes</w:t>
+      </w:r>
+      <w:r>
+        <w:rPr>
+          <w:rFonts w:ascii="Arial" w:hAnsi="Arial" w:cs="Arial"/>
+          <w:iCs/>
+          <w:sz w:val="24"/>
+          <w:szCs w:val="24"/>
+          <w:lang w:val="en-GB"/>
+        </w:rPr>
+        <w:t xml:space="preserve"> </w:t>
+      </w:r>
+      <w:r>
+        <w:rPr>
+          <w:rFonts w:ascii="Arial" w:hAnsi="Arial" w:cs="Arial"/>
+          <w:iCs/>
+          <w:sz w:val="24"/>
+          <w:szCs w:val="24"/>
+          <w:lang w:val="en-GB"/>
+        </w:rPr>
+        <w:t>the relationship between two (or more) teams that share a small but common model</w:t>
+      </w:r>
+      <w:r>
+        <w:rPr>
+          <w:rFonts w:ascii="Arial" w:hAnsi="Arial" w:cs="Arial"/>
+          <w:b/>
+          <w:iCs/>
+          <w:sz w:val="24"/>
+          <w:szCs w:val="24"/>
+          <w:lang w:val="en-GB"/>
+        </w:rPr>
+        <w:t xml:space="preserve">. </w:t>
+      </w:r>
+      <w:r>
+        <w:rPr>
+          <w:rFonts w:ascii="Arial" w:hAnsi="Arial" w:cs="Arial"/>
+          <w:iCs/>
+          <w:sz w:val="24"/>
+          <w:szCs w:val="24"/>
+          <w:lang w:val="en-GB"/>
+        </w:rPr>
+        <w:t>The teams must</w:t>
+      </w:r>
+      <w:r>
+        <w:rPr>
+          <w:rFonts w:ascii="Arial" w:hAnsi="Arial" w:cs="Arial"/>
+          <w:iCs/>
+          <w:sz w:val="24"/>
+          <w:szCs w:val="24"/>
+          <w:lang w:val="en-GB"/>
+        </w:rPr>
+        <w:t xml:space="preserve"> </w:t>
+      </w:r>
+      <w:r>
+        <w:rPr>
+          <w:rFonts w:ascii="Arial" w:hAnsi="Arial" w:cs="Arial"/>
+          <w:iCs/>
+          <w:sz w:val="24"/>
+          <w:szCs w:val="24"/>
+          <w:lang w:val="en-GB"/>
+        </w:rPr>
+        <w:t>agree on what model elements they are to share. It’s possible that only one of the teams will maintain</w:t>
+      </w:r>
+      <w:r>
+        <w:rPr>
+          <w:rFonts w:ascii="Arial" w:hAnsi="Arial" w:cs="Arial"/>
+          <w:iCs/>
+          <w:sz w:val="24"/>
+          <w:szCs w:val="24"/>
+          <w:lang w:val="en-GB"/>
+        </w:rPr>
+        <w:t xml:space="preserve"> </w:t>
+      </w:r>
+      <w:r>
+        <w:rPr>
+          <w:rFonts w:ascii="Arial" w:hAnsi="Arial" w:cs="Arial"/>
+          <w:iCs/>
+          <w:sz w:val="24"/>
+          <w:szCs w:val="24"/>
+          <w:lang w:val="en-GB"/>
+        </w:rPr>
+        <w:t>the code, build, and test for what is shared. A Shared Kernel is often very difficult to conceive</w:t>
+      </w:r>
+      <w:r>
+        <w:rPr>
+          <w:rFonts w:ascii="Arial" w:hAnsi="Arial" w:cs="Arial"/>
+          <w:iCs/>
+          <w:sz w:val="24"/>
+          <w:szCs w:val="24"/>
+          <w:lang w:val="en-GB"/>
+        </w:rPr>
+        <w:t>.</w:t>
+      </w:r>
+    </w:p>
+    <w:p>
+      <w:pPr>
+        <w:pStyle w:val="Prrafodelista"/>
+        <w:numPr>
+          <w:ilvl w:val="0"/>
+          <w:numId w:val="7"/>
+        </w:numPr>
+        <w:jc w:val="both"/>
+        <w:rPr>
+          <w:rFonts w:ascii="Arial" w:hAnsi="Arial" w:cs="Arial"/>
+          <w:b/>
+          <w:iCs/>
+          <w:sz w:val="24"/>
+          <w:szCs w:val="24"/>
+          <w:lang w:val="en-GB"/>
+        </w:rPr>
+      </w:pPr>
+      <w:r>
+        <w:rPr>
+          <w:rFonts w:ascii="Arial" w:hAnsi="Arial" w:cs="Arial"/>
+          <w:b/>
+          <w:iCs/>
+          <w:sz w:val="24"/>
+          <w:szCs w:val="24"/>
+          <w:lang w:val="en-GB"/>
+        </w:rPr>
+        <w:t xml:space="preserve">Customer-Supplier: </w:t>
+      </w:r>
+      <w:r>
+        <w:rPr>
+          <w:rFonts w:ascii="Arial" w:hAnsi="Arial" w:cs="Arial"/>
+          <w:iCs/>
+          <w:sz w:val="24"/>
+          <w:szCs w:val="24"/>
+          <w:lang w:val="en-GB"/>
+        </w:rPr>
+        <w:t>describes a relationship between two Bounded Contexts and respective teams,</w:t>
+      </w:r>
+      <w:r>
+        <w:rPr>
+          <w:rFonts w:ascii="Arial" w:hAnsi="Arial" w:cs="Arial"/>
+          <w:iCs/>
+          <w:sz w:val="24"/>
+          <w:szCs w:val="24"/>
+          <w:lang w:val="en-GB"/>
+        </w:rPr>
+        <w:t xml:space="preserve"> </w:t>
+      </w:r>
+      <w:r>
+        <w:rPr>
+          <w:rFonts w:ascii="Arial" w:hAnsi="Arial" w:cs="Arial"/>
+          <w:iCs/>
+          <w:sz w:val="24"/>
+          <w:szCs w:val="24"/>
+          <w:lang w:val="en-GB"/>
+        </w:rPr>
+        <w:t>where the Supplier is upstream (the U in the diagram) and the Customer is downstream (the D in the</w:t>
+      </w:r>
+      <w:r>
+        <w:rPr>
+          <w:rFonts w:ascii="Arial" w:hAnsi="Arial" w:cs="Arial"/>
+          <w:iCs/>
+          <w:sz w:val="24"/>
+          <w:szCs w:val="24"/>
+          <w:lang w:val="en-GB"/>
+        </w:rPr>
+        <w:t xml:space="preserve"> </w:t>
+      </w:r>
+      <w:r>
+        <w:rPr>
+          <w:rFonts w:ascii="Arial" w:hAnsi="Arial" w:cs="Arial"/>
+          <w:iCs/>
+          <w:sz w:val="24"/>
+          <w:szCs w:val="24"/>
+          <w:lang w:val="en-GB"/>
+        </w:rPr>
+        <w:t>diagram). The Supplier holds sway in this relationship because it must provide what the Customer</w:t>
+      </w:r>
+      <w:r>
+        <w:rPr>
+          <w:rFonts w:ascii="Arial" w:hAnsi="Arial" w:cs="Arial"/>
+          <w:iCs/>
+          <w:sz w:val="24"/>
+          <w:szCs w:val="24"/>
+          <w:lang w:val="en-GB"/>
+        </w:rPr>
+        <w:t xml:space="preserve"> </w:t>
+      </w:r>
+      <w:r>
+        <w:rPr>
+          <w:rFonts w:ascii="Arial" w:hAnsi="Arial" w:cs="Arial"/>
+          <w:iCs/>
+          <w:sz w:val="24"/>
+          <w:szCs w:val="24"/>
+          <w:lang w:val="en-GB"/>
+        </w:rPr>
+        <w:t>needs. It’s up to the Customer to plan with the Supplier to meet various expectations, but in the end</w:t>
+      </w:r>
+      <w:r>
+        <w:rPr>
+          <w:rFonts w:ascii="Arial" w:hAnsi="Arial" w:cs="Arial"/>
+          <w:iCs/>
+          <w:sz w:val="24"/>
+          <w:szCs w:val="24"/>
+          <w:lang w:val="en-GB"/>
+        </w:rPr>
+        <w:t xml:space="preserve"> </w:t>
+      </w:r>
+      <w:r>
+        <w:rPr>
+          <w:rFonts w:ascii="Arial" w:hAnsi="Arial" w:cs="Arial"/>
+          <w:iCs/>
+          <w:sz w:val="24"/>
+          <w:szCs w:val="24"/>
+          <w:lang w:val="en-GB"/>
+        </w:rPr>
+        <w:t>the Supplier determines what the Customer will get and when.</w:t>
+      </w:r>
+    </w:p>
+    <w:p>
+      <w:pPr>
+        <w:pStyle w:val="Prrafodelista"/>
+        <w:numPr>
+          <w:ilvl w:val="0"/>
+          <w:numId w:val="7"/>
+        </w:numPr>
+        <w:jc w:val="both"/>
+        <w:rPr>
+          <w:rFonts w:ascii="Arial" w:hAnsi="Arial" w:cs="Arial"/>
+          <w:b/>
+          <w:iCs/>
+          <w:sz w:val="24"/>
+          <w:szCs w:val="24"/>
+          <w:lang w:val="en-GB"/>
+        </w:rPr>
+      </w:pPr>
+      <w:r>
+        <w:rPr>
+          <w:rFonts w:ascii="Arial" w:hAnsi="Arial" w:cs="Arial"/>
+          <w:b/>
+          <w:iCs/>
+          <w:sz w:val="24"/>
+          <w:szCs w:val="24"/>
+          <w:lang w:val="en-GB"/>
+        </w:rPr>
+        <w:t xml:space="preserve">Conformist: </w:t>
+      </w:r>
+      <w:r>
+        <w:rPr>
+          <w:rFonts w:ascii="Arial" w:hAnsi="Arial" w:cs="Arial"/>
+          <w:iCs/>
+          <w:sz w:val="24"/>
+          <w:szCs w:val="24"/>
+          <w:lang w:val="en-GB"/>
+        </w:rPr>
+        <w:t>it</w:t>
+      </w:r>
+      <w:r>
+        <w:rPr>
+          <w:rFonts w:ascii="Arial" w:hAnsi="Arial" w:cs="Arial"/>
+          <w:b/>
+          <w:iCs/>
+          <w:sz w:val="24"/>
+          <w:szCs w:val="24"/>
+          <w:lang w:val="en-GB"/>
+        </w:rPr>
+        <w:t xml:space="preserve"> </w:t>
+      </w:r>
+      <w:r>
+        <w:rPr>
+          <w:rFonts w:ascii="Arial" w:hAnsi="Arial" w:cs="Arial"/>
+          <w:iCs/>
+          <w:sz w:val="24"/>
+          <w:szCs w:val="24"/>
+          <w:lang w:val="en-GB"/>
+        </w:rPr>
+        <w:t>exists when there are upstream and downstream teams, and the upstream</w:t>
+      </w:r>
+      <w:r>
+        <w:rPr>
+          <w:rFonts w:ascii="Arial" w:hAnsi="Arial" w:cs="Arial"/>
+          <w:iCs/>
+          <w:sz w:val="24"/>
+          <w:szCs w:val="24"/>
+          <w:lang w:val="en-GB"/>
+        </w:rPr>
+        <w:t xml:space="preserve"> </w:t>
+      </w:r>
+      <w:r>
+        <w:rPr>
+          <w:rFonts w:ascii="Arial" w:hAnsi="Arial" w:cs="Arial"/>
+          <w:iCs/>
+          <w:sz w:val="24"/>
+          <w:szCs w:val="24"/>
+          <w:lang w:val="en-GB"/>
+        </w:rPr>
+        <w:t>team has no motivation to support the specific needs of the downstream team. For various reasons the</w:t>
+      </w:r>
+      <w:r>
+        <w:rPr>
+          <w:rFonts w:ascii="Arial" w:hAnsi="Arial" w:cs="Arial"/>
+          <w:iCs/>
+          <w:sz w:val="24"/>
+          <w:szCs w:val="24"/>
+          <w:lang w:val="en-GB"/>
+        </w:rPr>
+        <w:t xml:space="preserve"> </w:t>
+      </w:r>
+      <w:r>
+        <w:rPr>
+          <w:rFonts w:ascii="Arial" w:hAnsi="Arial" w:cs="Arial"/>
+          <w:iCs/>
+          <w:sz w:val="24"/>
+          <w:szCs w:val="24"/>
+          <w:lang w:val="en-GB"/>
+        </w:rPr>
+        <w:t>downstream team cannot sustain an effort to translate the Ubiquitous Language of the upstream model</w:t>
+      </w:r>
+      <w:r>
+        <w:rPr>
+          <w:rFonts w:ascii="Arial" w:hAnsi="Arial" w:cs="Arial"/>
+          <w:iCs/>
+          <w:sz w:val="24"/>
+          <w:szCs w:val="24"/>
+          <w:lang w:val="en-GB"/>
+        </w:rPr>
+        <w:t xml:space="preserve"> </w:t>
+      </w:r>
+      <w:r>
+        <w:rPr>
+          <w:rFonts w:ascii="Arial" w:hAnsi="Arial" w:cs="Arial"/>
+          <w:iCs/>
+          <w:sz w:val="24"/>
+          <w:szCs w:val="24"/>
+          <w:lang w:val="en-GB"/>
+        </w:rPr>
+        <w:t>to fit its specific needs, so the team conforms to the upstream model as is.</w:t>
+      </w:r>
+      <w:r>
+        <w:rPr>
+          <w:rFonts w:ascii="Arial" w:hAnsi="Arial" w:cs="Arial"/>
+          <w:iCs/>
+          <w:sz w:val="24"/>
+          <w:szCs w:val="24"/>
+          <w:lang w:val="en-GB"/>
+        </w:rPr>
+        <w:t xml:space="preserve"> For example: When the upstream is a large scale supplier, like AWS.</w:t>
+      </w:r>
+    </w:p>
+    <w:p>
+      <w:pPr>
+        <w:pStyle w:val="Prrafodelista"/>
+        <w:numPr>
+          <w:ilvl w:val="0"/>
+          <w:numId w:val="7"/>
+        </w:numPr>
+        <w:jc w:val="both"/>
+        <w:rPr>
+          <w:rFonts w:ascii="Arial" w:hAnsi="Arial" w:cs="Arial"/>
+          <w:b/>
+          <w:iCs/>
+          <w:sz w:val="24"/>
+          <w:szCs w:val="24"/>
+          <w:lang w:val="en-GB"/>
+        </w:rPr>
+      </w:pPr>
+      <w:r>
+        <w:rPr>
+          <w:rFonts w:ascii="Arial" w:hAnsi="Arial" w:cs="Arial"/>
+          <w:b/>
+          <w:iCs/>
+          <w:sz w:val="24"/>
+          <w:szCs w:val="24"/>
+          <w:lang w:val="en-GB"/>
+        </w:rPr>
+        <w:t xml:space="preserve">Anticorruption layer: </w:t>
+      </w:r>
+      <w:r>
+        <w:rPr>
+          <w:rFonts w:ascii="Arial" w:hAnsi="Arial" w:cs="Arial"/>
+          <w:iCs/>
+          <w:sz w:val="24"/>
+          <w:szCs w:val="24"/>
+          <w:lang w:val="en-GB"/>
+        </w:rPr>
+        <w:t>is the most defensive Context Mapping relationship, where the downstream</w:t>
+      </w:r>
+      <w:r>
+        <w:rPr>
+          <w:rFonts w:ascii="Arial" w:hAnsi="Arial" w:cs="Arial"/>
+          <w:iCs/>
+          <w:sz w:val="24"/>
+          <w:szCs w:val="24"/>
+          <w:lang w:val="en-GB"/>
+        </w:rPr>
+        <w:t xml:space="preserve"> </w:t>
+      </w:r>
+      <w:r>
+        <w:rPr>
+          <w:rFonts w:ascii="Arial" w:hAnsi="Arial" w:cs="Arial"/>
+          <w:iCs/>
+          <w:sz w:val="24"/>
+          <w:szCs w:val="24"/>
+          <w:lang w:val="en-GB"/>
+        </w:rPr>
+        <w:t>team creates a translation layer between its Ubiquitous Language (model) and the Ubiquitous</w:t>
+      </w:r>
+      <w:r>
+        <w:rPr>
+          <w:rFonts w:ascii="Arial" w:hAnsi="Arial" w:cs="Arial"/>
+          <w:iCs/>
+          <w:sz w:val="24"/>
+          <w:szCs w:val="24"/>
+          <w:lang w:val="en-GB"/>
+        </w:rPr>
+        <w:t xml:space="preserve"> </w:t>
+      </w:r>
+      <w:r>
+        <w:rPr>
+          <w:rFonts w:ascii="Arial" w:hAnsi="Arial" w:cs="Arial"/>
+          <w:iCs/>
+          <w:sz w:val="24"/>
+          <w:szCs w:val="24"/>
+          <w:lang w:val="en-GB"/>
+        </w:rPr>
+        <w:t>Language (model) that is upstream to it. The layer isolates the downstream model from the upstream</w:t>
+      </w:r>
+      <w:r>
+        <w:rPr>
+          <w:rFonts w:ascii="Arial" w:hAnsi="Arial" w:cs="Arial"/>
+          <w:iCs/>
+          <w:sz w:val="24"/>
+          <w:szCs w:val="24"/>
+          <w:lang w:val="en-GB"/>
+        </w:rPr>
+        <w:t xml:space="preserve"> </w:t>
+      </w:r>
+      <w:r>
+        <w:rPr>
+          <w:rFonts w:ascii="Arial" w:hAnsi="Arial" w:cs="Arial"/>
+          <w:iCs/>
+          <w:sz w:val="24"/>
+          <w:szCs w:val="24"/>
+          <w:lang w:val="en-GB"/>
+        </w:rPr>
+        <w:t>model and translates between the two. Thus, this is also an approach to integration.</w:t>
+      </w:r>
+      <w:r>
+        <w:rPr>
+          <w:rFonts w:ascii="Arial" w:hAnsi="Arial" w:cs="Arial"/>
+          <w:iCs/>
+          <w:sz w:val="24"/>
+          <w:szCs w:val="24"/>
+          <w:lang w:val="en-GB"/>
+        </w:rPr>
+        <w:t xml:space="preserve"> </w:t>
+      </w:r>
+      <w:r>
+        <w:rPr>
+          <w:rFonts w:ascii="Arial" w:hAnsi="Arial" w:cs="Arial"/>
+          <w:iCs/>
+          <w:sz w:val="24"/>
+          <w:szCs w:val="24"/>
+          <w:lang w:val="en-GB"/>
+        </w:rPr>
+        <w:t>Whenever possible, you should try to create an Anticorruption Layer between your downstream</w:t>
+      </w:r>
+      <w:r>
+        <w:rPr>
+          <w:rFonts w:ascii="Arial" w:hAnsi="Arial" w:cs="Arial"/>
+          <w:iCs/>
+          <w:sz w:val="24"/>
+          <w:szCs w:val="24"/>
+          <w:lang w:val="en-GB"/>
+        </w:rPr>
+        <w:t xml:space="preserve"> </w:t>
+      </w:r>
+      <w:r>
+        <w:rPr>
+          <w:rFonts w:ascii="Arial" w:hAnsi="Arial" w:cs="Arial"/>
+          <w:iCs/>
+          <w:sz w:val="24"/>
+          <w:szCs w:val="24"/>
+          <w:lang w:val="en-GB"/>
+        </w:rPr>
+        <w:t>model and an upstream integration model, so that you can produce model concepts on your side of the</w:t>
+      </w:r>
+      <w:r>
+        <w:rPr>
+          <w:rFonts w:ascii="Arial" w:hAnsi="Arial" w:cs="Arial"/>
+          <w:iCs/>
+          <w:sz w:val="24"/>
+          <w:szCs w:val="24"/>
+          <w:lang w:val="en-GB"/>
+        </w:rPr>
+        <w:t xml:space="preserve"> </w:t>
+      </w:r>
+      <w:r>
+        <w:rPr>
+          <w:rFonts w:ascii="Arial" w:hAnsi="Arial" w:cs="Arial"/>
+          <w:iCs/>
+          <w:sz w:val="24"/>
+          <w:szCs w:val="24"/>
+          <w:lang w:val="en-GB"/>
+        </w:rPr>
+        <w:t>integration that specifically fit your business needs and that keep you completely isolated from foreign</w:t>
+      </w:r>
+      <w:r>
+        <w:rPr>
+          <w:rFonts w:ascii="Arial" w:hAnsi="Arial" w:cs="Arial"/>
+          <w:iCs/>
+          <w:sz w:val="24"/>
+          <w:szCs w:val="24"/>
+          <w:lang w:val="en-GB"/>
+        </w:rPr>
+        <w:t xml:space="preserve"> </w:t>
+      </w:r>
+      <w:r>
+        <w:rPr>
+          <w:rFonts w:ascii="Arial" w:hAnsi="Arial" w:cs="Arial"/>
+          <w:iCs/>
+          <w:sz w:val="24"/>
+          <w:szCs w:val="24"/>
+          <w:lang w:val="en-GB"/>
+        </w:rPr>
+        <w:t>concepts.</w:t>
+      </w:r>
+    </w:p>
+    <w:p>
+      <w:pPr>
+        <w:pStyle w:val="Prrafodelista"/>
+        <w:numPr>
+          <w:ilvl w:val="0"/>
+          <w:numId w:val="7"/>
+        </w:numPr>
+        <w:jc w:val="both"/>
+        <w:rPr>
+          <w:rFonts w:ascii="Arial" w:hAnsi="Arial" w:cs="Arial"/>
+          <w:iCs/>
+          <w:sz w:val="24"/>
+          <w:szCs w:val="24"/>
+          <w:lang w:val="en-GB"/>
+        </w:rPr>
+      </w:pPr>
+      <w:r>
+        <w:rPr>
+          <w:rFonts w:ascii="Arial" w:hAnsi="Arial" w:cs="Arial"/>
+          <w:b/>
+          <w:iCs/>
+          <w:sz w:val="24"/>
+          <w:szCs w:val="24"/>
+          <w:lang w:val="en-GB"/>
+        </w:rPr>
+        <w:t xml:space="preserve">Open Host Services: </w:t>
+      </w:r>
+      <w:r>
+        <w:rPr>
+          <w:rFonts w:ascii="Arial" w:hAnsi="Arial" w:cs="Arial"/>
+          <w:iCs/>
+          <w:sz w:val="24"/>
+          <w:szCs w:val="24"/>
+          <w:lang w:val="en-GB"/>
+        </w:rPr>
+        <w:t>defines a protocol or interface that gives access to your Bounded Context as a</w:t>
+      </w:r>
+      <w:r>
+        <w:rPr>
+          <w:rFonts w:ascii="Arial" w:hAnsi="Arial" w:cs="Arial"/>
+          <w:iCs/>
+          <w:sz w:val="24"/>
+          <w:szCs w:val="24"/>
+          <w:lang w:val="en-GB"/>
+        </w:rPr>
+        <w:t xml:space="preserve"> </w:t>
+      </w:r>
+      <w:r>
+        <w:rPr>
+          <w:rFonts w:ascii="Arial" w:hAnsi="Arial" w:cs="Arial"/>
+          <w:iCs/>
+          <w:sz w:val="24"/>
+          <w:szCs w:val="24"/>
+          <w:lang w:val="en-GB"/>
+        </w:rPr>
+        <w:t>set of services. The protocol is “open” so that all who need to integrate with your Bounded Context</w:t>
+      </w:r>
+      <w:r>
+        <w:rPr>
+          <w:rFonts w:ascii="Arial" w:hAnsi="Arial" w:cs="Arial"/>
+          <w:iCs/>
+          <w:sz w:val="24"/>
+          <w:szCs w:val="24"/>
+          <w:lang w:val="en-GB"/>
+        </w:rPr>
+        <w:t xml:space="preserve"> </w:t>
+      </w:r>
+      <w:r>
+        <w:rPr>
+          <w:rFonts w:ascii="Arial" w:hAnsi="Arial" w:cs="Arial"/>
+          <w:iCs/>
+          <w:sz w:val="24"/>
+          <w:szCs w:val="24"/>
+          <w:lang w:val="en-GB"/>
+        </w:rPr>
+        <w:t>can use it with relative ease. The services offered by the application programming interface (API) are</w:t>
+      </w:r>
+      <w:r>
+        <w:rPr>
+          <w:rFonts w:ascii="Arial" w:hAnsi="Arial" w:cs="Arial"/>
+          <w:iCs/>
+          <w:sz w:val="24"/>
+          <w:szCs w:val="24"/>
+          <w:lang w:val="en-GB"/>
+        </w:rPr>
+        <w:t xml:space="preserve"> </w:t>
+      </w:r>
+      <w:r>
+        <w:rPr>
+          <w:rFonts w:ascii="Arial" w:hAnsi="Arial" w:cs="Arial"/>
+          <w:iCs/>
+          <w:sz w:val="24"/>
+          <w:szCs w:val="24"/>
+          <w:lang w:val="en-GB"/>
+        </w:rPr>
+        <w:t>well documented and a pleasure to use.</w:t>
+      </w:r>
+    </w:p>
+    <w:p>
+      <w:pPr>
+        <w:pStyle w:val="Prrafodelista"/>
+        <w:numPr>
+          <w:ilvl w:val="0"/>
+          <w:numId w:val="7"/>
+        </w:numPr>
+        <w:jc w:val="both"/>
+        <w:rPr>
+          <w:rFonts w:ascii="Arial" w:hAnsi="Arial" w:cs="Arial"/>
+          <w:b/>
+          <w:iCs/>
+          <w:sz w:val="24"/>
+          <w:szCs w:val="24"/>
+          <w:lang w:val="en-GB"/>
+        </w:rPr>
+      </w:pPr>
+      <w:r>
+        <w:rPr>
+          <w:rFonts w:ascii="Arial" w:hAnsi="Arial" w:cs="Arial"/>
+          <w:b/>
+          <w:iCs/>
+          <w:sz w:val="24"/>
+          <w:szCs w:val="24"/>
+          <w:lang w:val="en-GB"/>
+        </w:rPr>
+        <w:t>Published Language:</w:t>
+      </w:r>
+      <w:r>
+        <w:rPr>
+          <w:rFonts w:ascii="Arial" w:hAnsi="Arial" w:cs="Arial"/>
+          <w:iCs/>
+          <w:sz w:val="24"/>
+          <w:szCs w:val="24"/>
+          <w:lang w:val="en-GB"/>
+        </w:rPr>
+        <w:t xml:space="preserve"> </w:t>
+      </w:r>
+      <w:r>
+        <w:rPr>
+          <w:rFonts w:ascii="Arial" w:hAnsi="Arial" w:cs="Arial"/>
+          <w:iCs/>
+          <w:sz w:val="24"/>
+          <w:szCs w:val="24"/>
+          <w:lang w:val="en-GB"/>
+        </w:rPr>
+        <w:t>is a well-documented</w:t>
+      </w:r>
+      <w:r>
+        <w:rPr>
+          <w:rFonts w:ascii="Arial" w:hAnsi="Arial" w:cs="Arial"/>
+          <w:iCs/>
+          <w:sz w:val="24"/>
+          <w:szCs w:val="24"/>
+          <w:lang w:val="en-GB"/>
+        </w:rPr>
+        <w:t xml:space="preserve"> </w:t>
+      </w:r>
+      <w:r>
+        <w:rPr>
+          <w:rFonts w:ascii="Arial" w:hAnsi="Arial" w:cs="Arial"/>
+          <w:iCs/>
+          <w:sz w:val="24"/>
+          <w:szCs w:val="24"/>
+          <w:lang w:val="en-GB"/>
+        </w:rPr>
+        <w:t>information exchange language enabling simple consumption and translation by any number of</w:t>
+      </w:r>
+      <w:r>
+        <w:rPr>
+          <w:rFonts w:ascii="Arial" w:hAnsi="Arial" w:cs="Arial"/>
+          <w:iCs/>
+          <w:sz w:val="24"/>
+          <w:szCs w:val="24"/>
+          <w:lang w:val="en-GB"/>
+        </w:rPr>
+        <w:t xml:space="preserve"> </w:t>
+      </w:r>
+      <w:r>
+        <w:rPr>
+          <w:rFonts w:ascii="Arial" w:hAnsi="Arial" w:cs="Arial"/>
+          <w:iCs/>
+          <w:sz w:val="24"/>
+          <w:szCs w:val="24"/>
+          <w:lang w:val="en-GB"/>
+        </w:rPr>
+        <w:t>consuming Bounded Contexts. Consumers who both read and write can translate from and into the</w:t>
+      </w:r>
+      <w:r>
+        <w:rPr>
+          <w:rFonts w:ascii="Arial" w:hAnsi="Arial" w:cs="Arial"/>
+          <w:iCs/>
+          <w:sz w:val="24"/>
+          <w:szCs w:val="24"/>
+          <w:lang w:val="en-GB"/>
+        </w:rPr>
+        <w:t xml:space="preserve"> </w:t>
+      </w:r>
+      <w:r>
+        <w:rPr>
+          <w:rFonts w:ascii="Arial" w:hAnsi="Arial" w:cs="Arial"/>
+          <w:iCs/>
+          <w:sz w:val="24"/>
+          <w:szCs w:val="24"/>
+          <w:lang w:val="en-GB"/>
+        </w:rPr>
+        <w:t>shared language with confidence that their integrations are correct. Such a Published Language can</w:t>
+      </w:r>
+      <w:r>
+        <w:rPr>
+          <w:rFonts w:ascii="Arial" w:hAnsi="Arial" w:cs="Arial"/>
+          <w:iCs/>
+          <w:sz w:val="24"/>
+          <w:szCs w:val="24"/>
+          <w:lang w:val="en-GB"/>
+        </w:rPr>
+        <w:t xml:space="preserve"> </w:t>
+      </w:r>
+      <w:r>
+        <w:rPr>
+          <w:rFonts w:ascii="Arial" w:hAnsi="Arial" w:cs="Arial"/>
+          <w:iCs/>
+          <w:sz w:val="24"/>
+          <w:szCs w:val="24"/>
+          <w:lang w:val="en-GB"/>
+        </w:rPr>
+        <w:t xml:space="preserve">be defined with XML Schema, JSON Schema, or a more optimal wire format, such as </w:t>
+      </w:r>
+      <w:proofErr w:type="spellStart"/>
+      <w:r>
+        <w:rPr>
+          <w:rFonts w:ascii="Arial" w:hAnsi="Arial" w:cs="Arial"/>
+          <w:iCs/>
+          <w:sz w:val="24"/>
+          <w:szCs w:val="24"/>
+          <w:lang w:val="en-GB"/>
+        </w:rPr>
+        <w:t>Protobuf</w:t>
+      </w:r>
+      <w:proofErr w:type="spellEnd"/>
+      <w:r>
+        <w:rPr>
+          <w:rFonts w:ascii="Arial" w:hAnsi="Arial" w:cs="Arial"/>
+          <w:iCs/>
+          <w:sz w:val="24"/>
+          <w:szCs w:val="24"/>
+          <w:lang w:val="en-GB"/>
+        </w:rPr>
+        <w:t xml:space="preserve"> or</w:t>
+      </w:r>
+      <w:r>
+        <w:rPr>
+          <w:rFonts w:ascii="Arial" w:hAnsi="Arial" w:cs="Arial"/>
+          <w:iCs/>
+          <w:sz w:val="24"/>
+          <w:szCs w:val="24"/>
+          <w:lang w:val="en-GB"/>
+        </w:rPr>
+        <w:t xml:space="preserve"> </w:t>
+      </w:r>
+      <w:r>
+        <w:rPr>
+          <w:rFonts w:ascii="Arial" w:hAnsi="Arial" w:cs="Arial"/>
+          <w:iCs/>
+          <w:sz w:val="24"/>
+          <w:szCs w:val="24"/>
+          <w:lang w:val="en-GB"/>
+        </w:rPr>
+        <w:t>Avro</w:t>
+      </w:r>
+      <w:r>
+        <w:rPr>
+          <w:rFonts w:ascii="Arial" w:hAnsi="Arial" w:cs="Arial"/>
+          <w:b/>
+          <w:iCs/>
+          <w:sz w:val="24"/>
+          <w:szCs w:val="24"/>
+          <w:lang w:val="en-GB"/>
+        </w:rPr>
+        <w:t xml:space="preserve">. OFTEN AN </w:t>
+      </w:r>
+      <w:r>
+        <w:rPr>
+          <w:rFonts w:ascii="Arial" w:hAnsi="Arial" w:cs="Arial"/>
+          <w:b/>
+          <w:i/>
+          <w:iCs/>
+          <w:sz w:val="24"/>
+          <w:szCs w:val="24"/>
+          <w:u w:val="single"/>
+          <w:lang w:val="en-GB"/>
+        </w:rPr>
+        <w:t>OPEN HOST SERVICE</w:t>
+      </w:r>
+      <w:r>
+        <w:rPr>
+          <w:rFonts w:ascii="Arial" w:hAnsi="Arial" w:cs="Arial"/>
+          <w:b/>
+          <w:iCs/>
+          <w:sz w:val="24"/>
+          <w:szCs w:val="24"/>
+          <w:lang w:val="en-GB"/>
+        </w:rPr>
+        <w:t xml:space="preserve"> SERVES AND CONSUMES A PUBLISHED LANGUAGE.</w:t>
+      </w:r>
+    </w:p>
+    <w:p>
+      <w:pPr>
+        <w:pStyle w:val="Prrafodelista"/>
+        <w:numPr>
+          <w:ilvl w:val="0"/>
+          <w:numId w:val="7"/>
+        </w:numPr>
+        <w:jc w:val="both"/>
+        <w:rPr>
+          <w:rFonts w:ascii="Arial" w:hAnsi="Arial" w:cs="Arial"/>
+          <w:b/>
+          <w:iCs/>
+          <w:sz w:val="24"/>
+          <w:szCs w:val="24"/>
+          <w:lang w:val="en-GB"/>
+        </w:rPr>
+      </w:pPr>
+      <w:r>
+        <w:rPr>
+          <w:rFonts w:ascii="Arial" w:hAnsi="Arial" w:cs="Arial"/>
+          <w:b/>
+          <w:iCs/>
+          <w:sz w:val="24"/>
+          <w:szCs w:val="24"/>
+          <w:lang w:val="en-GB"/>
+        </w:rPr>
+        <w:lastRenderedPageBreak/>
+        <w:t xml:space="preserve">Separate Ways: </w:t>
+      </w:r>
+      <w:r>
+        <w:rPr>
+          <w:rFonts w:ascii="Arial" w:hAnsi="Arial" w:cs="Arial"/>
+          <w:iCs/>
+          <w:sz w:val="24"/>
+          <w:szCs w:val="24"/>
+          <w:lang w:val="en-GB"/>
+        </w:rPr>
+        <w:t>describes a situation where integration with one or more Bounded Contexts will not</w:t>
+      </w:r>
+      <w:r>
+        <w:rPr>
+          <w:rFonts w:ascii="Arial" w:hAnsi="Arial" w:cs="Arial"/>
+          <w:iCs/>
+          <w:sz w:val="24"/>
+          <w:szCs w:val="24"/>
+          <w:lang w:val="en-GB"/>
+        </w:rPr>
+        <w:t xml:space="preserve"> </w:t>
+      </w:r>
+      <w:r>
+        <w:rPr>
+          <w:rFonts w:ascii="Arial" w:hAnsi="Arial" w:cs="Arial"/>
+          <w:iCs/>
+          <w:sz w:val="24"/>
+          <w:szCs w:val="24"/>
+          <w:lang w:val="en-GB"/>
+        </w:rPr>
+        <w:t>produce significant payoff through the consumption of various Ubiquitous Languages.</w:t>
+      </w:r>
+      <w:r>
+        <w:rPr>
+          <w:rFonts w:ascii="Arial" w:hAnsi="Arial" w:cs="Arial"/>
+          <w:iCs/>
+          <w:sz w:val="24"/>
+          <w:szCs w:val="24"/>
+          <w:lang w:val="en-GB"/>
+        </w:rPr>
+        <w:t xml:space="preserve"> Ergo, the relationship will be not made.</w:t>
+      </w:r>
+    </w:p>
+    <w:p>
+      <w:pPr>
+        <w:pStyle w:val="Prrafodelista"/>
+        <w:jc w:val="both"/>
+        <w:rPr>
+          <w:rFonts w:ascii="Arial" w:hAnsi="Arial" w:cs="Arial"/>
+          <w:b/>
+          <w:iCs/>
+          <w:sz w:val="24"/>
+          <w:szCs w:val="24"/>
+          <w:lang w:val="en-GB"/>
+        </w:rPr>
+      </w:pPr>
+    </w:p>
+    <w:p>
+      <w:pPr>
+        <w:jc w:val="both"/>
+        <w:rPr>
+          <w:rFonts w:ascii="Arial" w:hAnsi="Arial" w:cs="Arial"/>
+          <w:b/>
+          <w:iCs/>
+          <w:sz w:val="24"/>
+          <w:szCs w:val="24"/>
+          <w:lang w:val="en-GB"/>
+        </w:rPr>
+      </w:pPr>
+      <w:r>
+        <w:rPr>
+          <w:rFonts w:ascii="Arial" w:hAnsi="Arial" w:cs="Arial"/>
+          <w:b/>
+          <w:iCs/>
+          <w:sz w:val="24"/>
+          <w:szCs w:val="24"/>
+          <w:lang w:val="en-GB"/>
+        </w:rPr>
+        <w:t xml:space="preserve">Dealing with a </w:t>
+      </w:r>
+      <w:r>
+        <w:rPr>
+          <w:rFonts w:ascii="Arial" w:hAnsi="Arial" w:cs="Arial"/>
+          <w:b/>
+          <w:iCs/>
+          <w:sz w:val="24"/>
+          <w:szCs w:val="24"/>
+          <w:lang w:val="en-GB"/>
+        </w:rPr>
+        <w:t xml:space="preserve">BIG BALL OF MUD </w:t>
+      </w:r>
+      <w:r>
+        <w:rPr>
+          <w:rFonts w:ascii="Arial" w:hAnsi="Arial" w:cs="Arial"/>
+          <w:b/>
+          <w:iCs/>
+          <w:sz w:val="24"/>
+          <w:szCs w:val="24"/>
+          <w:lang w:val="en-GB"/>
+        </w:rPr>
+        <w:t>with context mapping</w:t>
+      </w:r>
+    </w:p>
+    <w:p>
+      <w:pPr>
+        <w:jc w:val="both"/>
+        <w:rPr>
+          <w:rFonts w:ascii="Arial" w:hAnsi="Arial" w:cs="Arial"/>
+          <w:iCs/>
+          <w:sz w:val="24"/>
+          <w:szCs w:val="24"/>
+          <w:lang w:val="en-GB"/>
+        </w:rPr>
+      </w:pPr>
+      <w:r>
+        <w:rPr>
+          <w:rFonts w:ascii="Arial" w:hAnsi="Arial" w:cs="Arial"/>
+          <w:iCs/>
+          <w:sz w:val="24"/>
+          <w:szCs w:val="24"/>
+          <w:lang w:val="en-GB"/>
+        </w:rPr>
+        <w:t>If you must integrate with one or more, try to create an Anticorruption Layer against each</w:t>
+      </w:r>
+      <w:r>
+        <w:rPr>
+          <w:rFonts w:ascii="Arial" w:hAnsi="Arial" w:cs="Arial"/>
+          <w:iCs/>
+          <w:sz w:val="24"/>
+          <w:szCs w:val="24"/>
+          <w:lang w:val="en-GB"/>
+        </w:rPr>
+        <w:t xml:space="preserve"> </w:t>
+      </w:r>
+      <w:r>
+        <w:rPr>
+          <w:rFonts w:ascii="Arial" w:hAnsi="Arial" w:cs="Arial"/>
+          <w:iCs/>
+          <w:sz w:val="24"/>
+          <w:szCs w:val="24"/>
+          <w:lang w:val="en-GB"/>
+        </w:rPr>
+        <w:t>legacy system in order to protect your own model from the cruft that would otherwise pollute your</w:t>
+      </w:r>
+      <w:r>
+        <w:rPr>
+          <w:rFonts w:ascii="Arial" w:hAnsi="Arial" w:cs="Arial"/>
+          <w:iCs/>
+          <w:sz w:val="24"/>
+          <w:szCs w:val="24"/>
+          <w:lang w:val="en-GB"/>
+        </w:rPr>
+        <w:t xml:space="preserve"> </w:t>
+      </w:r>
+      <w:r>
+        <w:rPr>
+          <w:rFonts w:ascii="Arial" w:hAnsi="Arial" w:cs="Arial"/>
+          <w:iCs/>
+          <w:sz w:val="24"/>
+          <w:szCs w:val="24"/>
+          <w:lang w:val="en-GB"/>
+        </w:rPr>
+        <w:t>model with the incomprehensible morass. Whatever you do, don’t speak that language!</w:t>
+      </w:r>
+    </w:p>
+    <w:p>
+      <w:pPr>
+        <w:jc w:val="both"/>
+        <w:rPr>
+          <w:rFonts w:ascii="Arial" w:hAnsi="Arial" w:cs="Arial"/>
+          <w:iCs/>
+          <w:sz w:val="24"/>
+          <w:szCs w:val="24"/>
+          <w:lang w:val="en-GB"/>
+        </w:rPr>
+      </w:pPr>
+    </w:p>
+    <w:p>
+      <w:pPr>
+        <w:jc w:val="both"/>
+        <w:rPr>
+          <w:rFonts w:ascii="Arial" w:hAnsi="Arial" w:cs="Arial"/>
+          <w:b/>
+          <w:iCs/>
+          <w:sz w:val="28"/>
+          <w:szCs w:val="28"/>
+          <w:lang w:val="en-GB"/>
+        </w:rPr>
+      </w:pPr>
+      <w:r>
+        <w:rPr>
+          <w:rFonts w:ascii="Arial" w:hAnsi="Arial" w:cs="Arial"/>
+          <w:b/>
+          <w:iCs/>
+          <w:sz w:val="28"/>
+          <w:szCs w:val="28"/>
+          <w:lang w:val="en-GB"/>
+        </w:rPr>
+        <w:t>TACTICAL DESIGN WITH AGGREGATES</w:t>
       </w:r>
       <w:bookmarkStart w:id="0" w:name="_GoBack"/>
       <w:bookmarkEnd w:id="0"/>
+    </w:p>
+    <w:p>
+      <w:pPr>
+        <w:jc w:val="both"/>
+        <w:rPr>
+          <w:rFonts w:ascii="Arial" w:hAnsi="Arial" w:cs="Arial"/>
+          <w:iCs/>
+          <w:sz w:val="24"/>
+          <w:szCs w:val="24"/>
+          <w:lang w:val="en-GB"/>
+        </w:rPr>
+      </w:pPr>
+    </w:p>
+    <w:p>
+      <w:pPr>
+        <w:jc w:val="both"/>
+        <w:rPr>
+          <w:rFonts w:ascii="Arial" w:hAnsi="Arial" w:cs="Arial"/>
+          <w:sz w:val="24"/>
+          <w:szCs w:val="24"/>
+          <w:lang w:val="en-GB"/>
+        </w:rPr>
+      </w:pPr>
+    </w:p>
+    <w:p>
+      <w:pPr>
+        <w:pStyle w:val="Prrafodelista"/>
+        <w:ind w:left="0"/>
+        <w:jc w:val="both"/>
+        <w:rPr>
+          <w:rFonts w:ascii="Arial" w:hAnsi="Arial" w:cs="Arial"/>
+          <w:b/>
+          <w:sz w:val="24"/>
+          <w:szCs w:val="24"/>
+          <w:lang w:val="en-GB"/>
+        </w:rPr>
+      </w:pPr>
     </w:p>
     <w:sectPr>
       <w:pgSz w:w="11906" w:h="16838"/>
@@ -891,7 +2822,7 @@
 </file>
 
 <file path=word/numbering.xml><?xml version="1.0" encoding="utf-8"?>
-<w:numbering xmlns:wpc="http://schemas.microsoft.com/office/word/2010/wordprocessingCanvas" xmlns:cx="http://schemas.microsoft.com/office/drawing/2014/chartex" xmlns:cx1="http://schemas.microsoft.com/office/drawing/2015/9/8/chartex" xmlns:cx2="http://schemas.microsoft.com/office/drawing/2015/10/21/chartex" xmlns:cx3="http://schemas.microsoft.com/office/drawing/2016/5/9/chartex" xmlns:cx4="http://schemas.microsoft.com/office/drawing/2016/5/10/chartex" xmlns:cx5="http://schemas.microsoft.com/office/drawing/2016/5/11/chartex" xmlns:cx6="http://schemas.microsoft.com/office/drawing/2016/5/12/chartex" xmlns:cx7="http://schemas.microsoft.com/office/drawing/2016/5/13/chartex" xmlns:cx8="http://schemas.microsoft.com/office/drawing/2016/5/14/chartex" xmlns:mc="http://schemas.openxmlformats.org/markup-compatibility/2006" xmlns:aink="http://schemas.microsoft.com/office/drawing/2016/ink" xmlns:am3d="http://schemas.microsoft.com/office/drawing/2017/model3d" xmlns:o="urn:schemas-microsoft-com:office:office" xmlns:r="http://schemas.openxmlformats.org/officeDocument/2006/relationships" xmlns:m="http://schemas.openxmlformats.org/officeDocument/2006/math" xmlns:v="urn:schemas-microsoft-com:vml" xmlns:wp14="http://schemas.microsoft.com/office/word/2010/wordprocessingDrawing" xmlns:wp="http://schemas.openxmlformats.org/drawingml/2006/wordprocessingDrawing" xmlns:w10="urn:schemas-microsoft-com:office:word" xmlns:w="http://schemas.openxmlformats.org/wordprocessingml/2006/main" xmlns:w14="http://schemas.microsoft.com/office/word/2010/wordml" xmlns:w15="http://schemas.microsoft.com/office/word/2012/wordml" xmlns:w16cid="http://schemas.microsoft.com/office/word/2016/wordml/cid" xmlns:w16se="http://schemas.microsoft.com/office/word/2015/wordml/symex" xmlns:wpg="http://schemas.microsoft.com/office/word/2010/wordprocessingGroup" xmlns:wpi="http://schemas.microsoft.com/office/word/2010/wordprocessingInk" xmlns:wne="http://schemas.microsoft.com/office/word/2006/wordml" xmlns:wps="http://schemas.microsoft.com/office/word/2010/wordprocessingShape" mc:Ignorable="w14 w15 w16se w16cid wp14">
+<w:numbering xmlns:wpc="http://schemas.microsoft.com/office/word/2010/wordprocessingCanvas" xmlns:mc="http://schemas.openxmlformats.org/markup-compatibility/2006" xmlns:o="urn:schemas-microsoft-com:office:office" xmlns:r="http://schemas.openxmlformats.org/officeDocument/2006/relationships" xmlns:m="http://schemas.openxmlformats.org/officeDocument/2006/math" xmlns:v="urn:schemas-microsoft-com:vml" xmlns:wp14="http://schemas.microsoft.com/office/word/2010/wordprocessingDrawing" xmlns:wp="http://schemas.openxmlformats.org/drawingml/2006/wordprocessingDrawing" xmlns:w10="urn:schemas-microsoft-com:office:word" xmlns:w="http://schemas.openxmlformats.org/wordprocessingml/2006/main" xmlns:w14="http://schemas.microsoft.com/office/word/2010/wordml" xmlns:w15="http://schemas.microsoft.com/office/word/2012/wordml" xmlns:wpg="http://schemas.microsoft.com/office/word/2010/wordprocessingGroup" xmlns:wpi="http://schemas.microsoft.com/office/word/2010/wordprocessingInk" xmlns:wne="http://schemas.microsoft.com/office/word/2006/wordml" xmlns:wps="http://schemas.microsoft.com/office/word/2010/wordprocessingShape" mc:Ignorable="w14 w15 wp14">
   <w:abstractNum w:abstractNumId="0" w15:restartNumberingAfterBreak="0">
     <w:nsid w:val="05A65A9C"/>
     <w:multiLevelType w:val="hybridMultilevel"/>
@@ -1454,6 +3385,118 @@
     </w:lvl>
   </w:abstractNum>
   <w:abstractNum w:abstractNumId="5" w15:restartNumberingAfterBreak="0">
+    <w:nsid w:val="461E1D26"/>
+    <w:multiLevelType w:val="hybridMultilevel"/>
+    <w:tmpl w:val="FAB21378"/>
+    <w:lvl w:ilvl="0" w:tplc="B692A8EC">
+      <w:numFmt w:val="bullet"/>
+      <w:lvlText w:val="-"/>
+      <w:lvlJc w:val="left"/>
+      <w:pPr>
+        <w:ind w:left="720" w:hanging="360"/>
+      </w:pPr>
+      <w:rPr>
+        <w:rFonts w:ascii="Calibri" w:eastAsiaTheme="minorHAnsi" w:hAnsi="Calibri" w:cs="Calibri" w:hint="default"/>
+      </w:rPr>
+    </w:lvl>
+    <w:lvl w:ilvl="1" w:tplc="240A0003" w:tentative="1">
+      <w:start w:val="1"/>
+      <w:numFmt w:val="bullet"/>
+      <w:lvlText w:val="o"/>
+      <w:lvlJc w:val="left"/>
+      <w:pPr>
+        <w:ind w:left="1440" w:hanging="360"/>
+      </w:pPr>
+      <w:rPr>
+        <w:rFonts w:ascii="Courier New" w:hAnsi="Courier New" w:cs="Courier New" w:hint="default"/>
+      </w:rPr>
+    </w:lvl>
+    <w:lvl w:ilvl="2" w:tplc="240A0005" w:tentative="1">
+      <w:start w:val="1"/>
+      <w:numFmt w:val="bullet"/>
+      <w:lvlText w:val=""/>
+      <w:lvlJc w:val="left"/>
+      <w:pPr>
+        <w:ind w:left="2160" w:hanging="360"/>
+      </w:pPr>
+      <w:rPr>
+        <w:rFonts w:ascii="Wingdings" w:hAnsi="Wingdings" w:hint="default"/>
+      </w:rPr>
+    </w:lvl>
+    <w:lvl w:ilvl="3" w:tplc="240A0001" w:tentative="1">
+      <w:start w:val="1"/>
+      <w:numFmt w:val="bullet"/>
+      <w:lvlText w:val=""/>
+      <w:lvlJc w:val="left"/>
+      <w:pPr>
+        <w:ind w:left="2880" w:hanging="360"/>
+      </w:pPr>
+      <w:rPr>
+        <w:rFonts w:ascii="Symbol" w:hAnsi="Symbol" w:hint="default"/>
+      </w:rPr>
+    </w:lvl>
+    <w:lvl w:ilvl="4" w:tplc="240A0003" w:tentative="1">
+      <w:start w:val="1"/>
+      <w:numFmt w:val="bullet"/>
+      <w:lvlText w:val="o"/>
+      <w:lvlJc w:val="left"/>
+      <w:pPr>
+        <w:ind w:left="3600" w:hanging="360"/>
+      </w:pPr>
+      <w:rPr>
+        <w:rFonts w:ascii="Courier New" w:hAnsi="Courier New" w:cs="Courier New" w:hint="default"/>
+      </w:rPr>
+    </w:lvl>
+    <w:lvl w:ilvl="5" w:tplc="240A0005" w:tentative="1">
+      <w:start w:val="1"/>
+      <w:numFmt w:val="bullet"/>
+      <w:lvlText w:val=""/>
+      <w:lvlJc w:val="left"/>
+      <w:pPr>
+        <w:ind w:left="4320" w:hanging="360"/>
+      </w:pPr>
+      <w:rPr>
+        <w:rFonts w:ascii="Wingdings" w:hAnsi="Wingdings" w:hint="default"/>
+      </w:rPr>
+    </w:lvl>
+    <w:lvl w:ilvl="6" w:tplc="240A0001" w:tentative="1">
+      <w:start w:val="1"/>
+      <w:numFmt w:val="bullet"/>
+      <w:lvlText w:val=""/>
+      <w:lvlJc w:val="left"/>
+      <w:pPr>
+        <w:ind w:left="5040" w:hanging="360"/>
+      </w:pPr>
+      <w:rPr>
+        <w:rFonts w:ascii="Symbol" w:hAnsi="Symbol" w:hint="default"/>
+      </w:rPr>
+    </w:lvl>
+    <w:lvl w:ilvl="7" w:tplc="240A0003" w:tentative="1">
+      <w:start w:val="1"/>
+      <w:numFmt w:val="bullet"/>
+      <w:lvlText w:val="o"/>
+      <w:lvlJc w:val="left"/>
+      <w:pPr>
+        <w:ind w:left="5760" w:hanging="360"/>
+      </w:pPr>
+      <w:rPr>
+        <w:rFonts w:ascii="Courier New" w:hAnsi="Courier New" w:cs="Courier New" w:hint="default"/>
+      </w:rPr>
+    </w:lvl>
+    <w:lvl w:ilvl="8" w:tplc="240A0005" w:tentative="1">
+      <w:start w:val="1"/>
+      <w:numFmt w:val="bullet"/>
+      <w:lvlText w:val=""/>
+      <w:lvlJc w:val="left"/>
+      <w:pPr>
+        <w:ind w:left="6480" w:hanging="360"/>
+      </w:pPr>
+      <w:rPr>
+        <w:rFonts w:ascii="Wingdings" w:hAnsi="Wingdings" w:hint="default"/>
+      </w:rPr>
+    </w:lvl>
+  </w:abstractNum>
+  <w:abstractNum w:abstractNumId="6" w15:restartNumberingAfterBreak="0">
     <w:nsid w:val="5DF848E8"/>
     <w:multiLevelType w:val="hybridMultilevel"/>
     <w:tmpl w:val="567E7A46"/>
@@ -1581,13 +3624,16 @@
     <w:abstractNumId w:val="0"/>
   </w:num>
   <w:num w:numId="6">
+    <w:abstractNumId w:val="6"/>
+  </w:num>
+  <w:num w:numId="7">
     <w:abstractNumId w:val="5"/>
   </w:num>
 </w:numbering>
 </file>
 
 <file path=word/styles.xml><?xml version="1.0" encoding="utf-8"?>
-<w:styles xmlns:mc="http://schemas.openxmlformats.org/markup-compatibility/2006" xmlns:r="http://schemas.openxmlformats.org/officeDocument/2006/relationships" xmlns:w="http://schemas.openxmlformats.org/wordprocessingml/2006/main" xmlns:w14="http://schemas.microsoft.com/office/word/2010/wordml" xmlns:w15="http://schemas.microsoft.com/office/word/2012/wordml" xmlns:w16cid="http://schemas.microsoft.com/office/word/2016/wordml/cid" xmlns:w16se="http://schemas.microsoft.com/office/word/2015/wordml/symex" mc:Ignorable="w14 w15 w16se w16cid">
+<w:styles xmlns:mc="http://schemas.openxmlformats.org/markup-compatibility/2006" xmlns:r="http://schemas.openxmlformats.org/officeDocument/2006/relationships" xmlns:w="http://schemas.openxmlformats.org/wordprocessingml/2006/main" xmlns:w14="http://schemas.microsoft.com/office/word/2010/wordml" xmlns:w15="http://schemas.microsoft.com/office/word/2012/wordml" mc:Ignorable="w14 w15">
   <w:docDefaults>
     <w:rPrDefault>
       <w:rPr>
@@ -1603,7 +3649,7 @@
       </w:pPr>
     </w:pPrDefault>
   </w:docDefaults>
-  <w:latentStyles w:defLockedState="0" w:defUIPriority="99" w:defSemiHidden="0" w:defUnhideWhenUsed="0" w:defQFormat="0" w:count="376">
+  <w:latentStyles w:defLockedState="0" w:defUIPriority="99" w:defSemiHidden="0" w:defUnhideWhenUsed="0" w:defQFormat="0" w:count="371">
     <w:lsdException w:name="Normal" w:uiPriority="0" w:qFormat="1"/>
     <w:lsdException w:name="heading 1" w:uiPriority="9" w:qFormat="1"/>
     <w:lsdException w:name="heading 2" w:semiHidden="1" w:uiPriority="9" w:unhideWhenUsed="1" w:qFormat="1"/>
@@ -1975,11 +4021,6 @@
     <w:lsdException w:name="List Table 5 Dark Accent 6" w:uiPriority="50"/>
     <w:lsdException w:name="List Table 6 Colorful Accent 6" w:uiPriority="51"/>
     <w:lsdException w:name="List Table 7 Colorful Accent 6" w:uiPriority="52"/>
-    <w:lsdException w:name="Mention" w:semiHidden="1" w:unhideWhenUsed="1"/>
-    <w:lsdException w:name="Smart Hyperlink" w:semiHidden="1" w:unhideWhenUsed="1"/>
-    <w:lsdException w:name="Hashtag" w:semiHidden="1" w:unhideWhenUsed="1"/>
-    <w:lsdException w:name="Unresolved Mention" w:semiHidden="1" w:unhideWhenUsed="1"/>
-    <w:lsdException w:name="Smart Link" w:semiHidden="1" w:unhideWhenUsed="1"/>
   </w:latentStyles>
   <w:style w:type="paragraph" w:default="1" w:styleId="Normal">
     <w:name w:val="Normal"/>
@@ -1988,11 +4029,11 @@
       <w:lang w:val="es-CO"/>
     </w:rPr>
   </w:style>
-  <w:style w:type="paragraph" w:styleId="Heading1">
+  <w:style w:type="paragraph" w:styleId="Ttulo1">
     <w:name w:val="heading 1"/>
     <w:basedOn w:val="Normal"/>
     <w:next w:val="Normal"/>
-    <w:link w:val="Heading1Char"/>
+    <w:link w:val="Ttulo1Car"/>
     <w:uiPriority w:val="9"/>
     <w:qFormat/>
     <w:rsid w:val="005518C8"/>
@@ -2009,11 +4050,11 @@
       <w:szCs w:val="32"/>
     </w:rPr>
   </w:style>
-  <w:style w:type="paragraph" w:styleId="Heading2">
+  <w:style w:type="paragraph" w:styleId="Ttulo2">
     <w:name w:val="heading 2"/>
     <w:basedOn w:val="Normal"/>
     <w:next w:val="Normal"/>
-    <w:link w:val="Heading2Char"/>
+    <w:link w:val="Ttulo2Car"/>
     <w:uiPriority w:val="9"/>
     <w:unhideWhenUsed/>
     <w:qFormat/>
@@ -2031,12 +4072,12 @@
       <w:szCs w:val="26"/>
     </w:rPr>
   </w:style>
-  <w:style w:type="character" w:default="1" w:styleId="DefaultParagraphFont">
+  <w:style w:type="character" w:default="1" w:styleId="Fuentedeprrafopredeter">
     <w:name w:val="Default Paragraph Font"/>
     <w:uiPriority w:val="1"/>
     <w:unhideWhenUsed/>
   </w:style>
-  <w:style w:type="table" w:default="1" w:styleId="TableNormal">
+  <w:style w:type="table" w:default="1" w:styleId="Tablanormal">
     <w:name w:val="Normal Table"/>
     <w:uiPriority w:val="99"/>
     <w:semiHidden/>
@@ -2051,17 +4092,17 @@
       </w:tblCellMar>
     </w:tblPr>
   </w:style>
-  <w:style w:type="numbering" w:default="1" w:styleId="NoList">
+  <w:style w:type="numbering" w:default="1" w:styleId="Sinlista">
     <w:name w:val="No List"/>
     <w:uiPriority w:val="99"/>
     <w:semiHidden/>
     <w:unhideWhenUsed/>
   </w:style>
-  <w:style w:type="paragraph" w:styleId="Subtitle">
+  <w:style w:type="paragraph" w:styleId="Subttulo">
     <w:name w:val="Subtitle"/>
     <w:basedOn w:val="Normal"/>
     <w:next w:val="Normal"/>
-    <w:link w:val="SubtitleChar"/>
+    <w:link w:val="SubttuloCar"/>
     <w:uiPriority w:val="11"/>
     <w:qFormat/>
     <w:rsid w:val="005518C8"/>
@@ -2076,10 +4117,10 @@
       <w:spacing w:val="15"/>
     </w:rPr>
   </w:style>
-  <w:style w:type="character" w:customStyle="1" w:styleId="SubtitleChar">
-    <w:name w:val="Subtitle Char"/>
-    <w:basedOn w:val="DefaultParagraphFont"/>
-    <w:link w:val="Subtitle"/>
+  <w:style w:type="character" w:customStyle="1" w:styleId="SubttuloCar">
+    <w:name w:val="Subtítulo Car"/>
+    <w:basedOn w:val="Fuentedeprrafopredeter"/>
+    <w:link w:val="Subttulo"/>
     <w:uiPriority w:val="11"/>
     <w:rsid w:val="005518C8"/>
     <w:rPr>
@@ -2089,10 +4130,10 @@
       <w:lang w:val="es-CO"/>
     </w:rPr>
   </w:style>
-  <w:style w:type="character" w:customStyle="1" w:styleId="Heading1Char">
-    <w:name w:val="Heading 1 Char"/>
-    <w:basedOn w:val="DefaultParagraphFont"/>
-    <w:link w:val="Heading1"/>
+  <w:style w:type="character" w:customStyle="1" w:styleId="Ttulo1Car">
+    <w:name w:val="Título 1 Car"/>
+    <w:basedOn w:val="Fuentedeprrafopredeter"/>
+    <w:link w:val="Ttulo1"/>
     <w:uiPriority w:val="9"/>
     <w:rsid w:val="005518C8"/>
     <w:rPr>
@@ -2103,11 +4144,11 @@
       <w:lang w:val="es-CO"/>
     </w:rPr>
   </w:style>
-  <w:style w:type="paragraph" w:styleId="Title">
+  <w:style w:type="paragraph" w:styleId="Puesto">
     <w:name w:val="Title"/>
     <w:basedOn w:val="Normal"/>
     <w:next w:val="Normal"/>
-    <w:link w:val="TitleChar"/>
+    <w:link w:val="PuestoCar"/>
     <w:uiPriority w:val="10"/>
     <w:qFormat/>
     <w:rsid w:val="005518C8"/>
@@ -2123,10 +4164,10 @@
       <w:szCs w:val="56"/>
     </w:rPr>
   </w:style>
-  <w:style w:type="character" w:customStyle="1" w:styleId="TitleChar">
-    <w:name w:val="Title Char"/>
-    <w:basedOn w:val="DefaultParagraphFont"/>
-    <w:link w:val="Title"/>
+  <w:style w:type="character" w:customStyle="1" w:styleId="PuestoCar">
+    <w:name w:val="Puesto Car"/>
+    <w:basedOn w:val="Fuentedeprrafopredeter"/>
+    <w:link w:val="Puesto"/>
     <w:uiPriority w:val="10"/>
     <w:rsid w:val="005518C8"/>
     <w:rPr>
@@ -2138,10 +4179,10 @@
       <w:lang w:val="es-CO"/>
     </w:rPr>
   </w:style>
-  <w:style w:type="character" w:customStyle="1" w:styleId="Heading2Char">
-    <w:name w:val="Heading 2 Char"/>
-    <w:basedOn w:val="DefaultParagraphFont"/>
-    <w:link w:val="Heading2"/>
+  <w:style w:type="character" w:customStyle="1" w:styleId="Ttulo2Car">
+    <w:name w:val="Título 2 Car"/>
+    <w:basedOn w:val="Fuentedeprrafopredeter"/>
+    <w:link w:val="Ttulo2"/>
     <w:uiPriority w:val="9"/>
     <w:rsid w:val="005518C8"/>
     <w:rPr>
@@ -2152,7 +4193,7 @@
       <w:lang w:val="es-CO"/>
     </w:rPr>
   </w:style>
-  <w:style w:type="paragraph" w:styleId="ListParagraph">
+  <w:style w:type="paragraph" w:styleId="Prrafodelista">
     <w:name w:val="List Paragraph"/>
     <w:basedOn w:val="Normal"/>
     <w:uiPriority w:val="34"/>
@@ -2163,9 +4204,9 @@
       <w:contextualSpacing/>
     </w:pPr>
   </w:style>
-  <w:style w:type="character" w:styleId="SubtleEmphasis">
+  <w:style w:type="character" w:styleId="nfasissutil">
     <w:name w:val="Subtle Emphasis"/>
-    <w:basedOn w:val="DefaultParagraphFont"/>
+    <w:basedOn w:val="Fuentedeprrafopredeter"/>
     <w:uiPriority w:val="19"/>
     <w:qFormat/>
     <w:rsid w:val="005518C8"/>
@@ -2471,4 +4512,16 @@
     </a:ext>
   </a:extLst>
 </a:theme>
+</file>
+
+<file path=customXml/item1.xml><?xml version="1.0" encoding="utf-8"?>
+<b:Sources xmlns:b="http://schemas.openxmlformats.org/officeDocument/2006/bibliography" xmlns="http://schemas.openxmlformats.org/officeDocument/2006/bibliography" SelectedStyle="\APASixthEditionOfficeOnline.xsl" StyleName="APA" Version="6"/>
+</file>
+
+<file path=customXml/itemProps1.xml><?xml version="1.0" encoding="utf-8"?>
+<ds:datastoreItem xmlns:ds="http://schemas.openxmlformats.org/officeDocument/2006/customXml" ds:itemID="{B71565D8-B73B-44EA-902C-1D7F79E61CD8}">
+  <ds:schemaRefs>
+    <ds:schemaRef ds:uri="http://schemas.openxmlformats.org/officeDocument/2006/bibliography"/>
+  </ds:schemaRefs>
+</ds:datastoreItem>
 </file>
</xml_diff>